<commit_message>
{Clase} [DI] (Trabajo) Unidad 2 tema 1
</commit_message>
<xml_diff>
--- a/2/Diseño de interfaces/Tema 1/Unidad 2/U2_T1_Resuelto (Eric Moros Perez).docx
+++ b/2/Diseño de interfaces/Tema 1/Unidad 2/U2_T1_Resuelto (Eric Moros Perez).docx
@@ -1,6 +1,6 @@
 
 <file path=word/document.xml><?xml version="1.0" encoding="utf-8"?>
-<w:document xmlns:wpc="http://schemas.microsoft.com/office/word/2010/wordprocessingCanvas" xmlns:cx="http://schemas.microsoft.com/office/drawing/2014/chartex" xmlns:mc="http://schemas.openxmlformats.org/markup-compatibility/2006" xmlns:o="urn:schemas-microsoft-com:office:office" xmlns:r="http://schemas.openxmlformats.org/officeDocument/2006/relationships" xmlns:m="http://schemas.openxmlformats.org/officeDocument/2006/math" xmlns:v="urn:schemas-microsoft-com:vml" xmlns:wp14="http://schemas.microsoft.com/office/word/2010/wordprocessingDrawing" xmlns:wp="http://schemas.openxmlformats.org/drawingml/2006/wordprocessingDrawing" xmlns:w10="urn:schemas-microsoft-com:office:word" xmlns:w="http://schemas.openxmlformats.org/wordprocessingml/2006/main" xmlns:w14="http://schemas.microsoft.com/office/word/2010/wordml" xmlns:w15="http://schemas.microsoft.com/office/word/2012/wordml" xmlns:w16se="http://schemas.microsoft.com/office/word/2015/wordml/symex" xmlns:wpg="http://schemas.microsoft.com/office/word/2010/wordprocessingGroup" xmlns:wpi="http://schemas.microsoft.com/office/word/2010/wordprocessingInk" xmlns:wne="http://schemas.microsoft.com/office/word/2006/wordml" xmlns:wps="http://schemas.microsoft.com/office/word/2010/wordprocessingShape" mc:Ignorable="w14 w15 w16se wp14">
+<w:document xmlns:wpc="http://schemas.microsoft.com/office/word/2010/wordprocessingCanvas" xmlns:cx="http://schemas.microsoft.com/office/drawing/2014/chartex" xmlns:cx1="http://schemas.microsoft.com/office/drawing/2015/9/8/chartex" xmlns:cx2="http://schemas.microsoft.com/office/drawing/2015/10/21/chartex" xmlns:cx3="http://schemas.microsoft.com/office/drawing/2016/5/9/chartex" xmlns:cx4="http://schemas.microsoft.com/office/drawing/2016/5/10/chartex" xmlns:cx5="http://schemas.microsoft.com/office/drawing/2016/5/11/chartex" xmlns:cx6="http://schemas.microsoft.com/office/drawing/2016/5/12/chartex" xmlns:cx7="http://schemas.microsoft.com/office/drawing/2016/5/13/chartex" xmlns:cx8="http://schemas.microsoft.com/office/drawing/2016/5/14/chartex" xmlns:mc="http://schemas.openxmlformats.org/markup-compatibility/2006" xmlns:aink="http://schemas.microsoft.com/office/drawing/2016/ink" xmlns:am3d="http://schemas.microsoft.com/office/drawing/2017/model3d" xmlns:o="urn:schemas-microsoft-com:office:office" xmlns:r="http://schemas.openxmlformats.org/officeDocument/2006/relationships" xmlns:m="http://schemas.openxmlformats.org/officeDocument/2006/math" xmlns:v="urn:schemas-microsoft-com:vml" xmlns:wp14="http://schemas.microsoft.com/office/word/2010/wordprocessingDrawing" xmlns:wp="http://schemas.openxmlformats.org/drawingml/2006/wordprocessingDrawing" xmlns:w10="urn:schemas-microsoft-com:office:word" xmlns:w="http://schemas.openxmlformats.org/wordprocessingml/2006/main" xmlns:w14="http://schemas.microsoft.com/office/word/2010/wordml" xmlns:w15="http://schemas.microsoft.com/office/word/2012/wordml" xmlns:w16cid="http://schemas.microsoft.com/office/word/2016/wordml/cid" xmlns:w16se="http://schemas.microsoft.com/office/word/2015/wordml/symex" xmlns:wpg="http://schemas.microsoft.com/office/word/2010/wordprocessingGroup" xmlns:wpi="http://schemas.microsoft.com/office/word/2010/wordprocessingInk" xmlns:wne="http://schemas.microsoft.com/office/word/2006/wordml" xmlns:wps="http://schemas.microsoft.com/office/word/2010/wordprocessingShape" mc:Ignorable="w14 w15 w16se w16cid wp14">
   <w:body>
     <w:p>
       <w:pPr>
@@ -328,6 +328,13 @@
     </w:p>
     <w:sdt>
       <w:sdtPr>
+        <w:rPr>
+          <w:rFonts w:asciiTheme="minorHAnsi" w:eastAsiaTheme="minorHAnsi" w:hAnsiTheme="minorHAnsi" w:cstheme="minorBidi"/>
+          <w:color w:val="auto"/>
+          <w:sz w:val="22"/>
+          <w:szCs w:val="22"/>
+          <w:lang w:eastAsia="en-US"/>
+        </w:rPr>
         <w:id w:val="-2143263263"/>
         <w:docPartObj>
           <w:docPartGallery w:val="Table of Contents"/>
@@ -336,13 +343,8 @@
       </w:sdtPr>
       <w:sdtEndPr>
         <w:rPr>
-          <w:rFonts w:asciiTheme="minorHAnsi" w:eastAsiaTheme="minorHAnsi" w:hAnsiTheme="minorHAnsi" w:cstheme="minorBidi"/>
           <w:b/>
           <w:bCs/>
-          <w:color w:val="auto"/>
-          <w:sz w:val="22"/>
-          <w:szCs w:val="22"/>
-          <w:lang w:eastAsia="en-US"/>
         </w:rPr>
       </w:sdtEndPr>
       <w:sdtContent>
@@ -375,7 +377,7 @@
           <w:r>
             <w:fldChar w:fldCharType="separate"/>
           </w:r>
-          <w:hyperlink w:anchor="_Toc526174841" w:history="1">
+          <w:hyperlink w:anchor="_Toc526783981" w:history="1">
             <w:r>
               <w:rPr>
                 <w:rStyle w:val="Hipervnculo"/>
@@ -402,7 +404,7 @@
                 <w:noProof/>
                 <w:webHidden/>
               </w:rPr>
-              <w:instrText xml:space="preserve"> PAGEREF _Toc526174841 \h </w:instrText>
+              <w:instrText xml:space="preserve"> PAGEREF _Toc526783981 \h </w:instrText>
             </w:r>
             <w:r>
               <w:rPr>
@@ -445,7 +447,7 @@
               <w:lang w:eastAsia="es-ES"/>
             </w:rPr>
           </w:pPr>
-          <w:hyperlink w:anchor="_Toc526174842" w:history="1">
+          <w:hyperlink w:anchor="_Toc526783982" w:history="1">
             <w:r>
               <w:rPr>
                 <w:rStyle w:val="Hipervnculo"/>
@@ -472,7 +474,7 @@
                 <w:noProof/>
                 <w:webHidden/>
               </w:rPr>
-              <w:instrText xml:space="preserve"> PAGEREF _Toc526174842 \h </w:instrText>
+              <w:instrText xml:space="preserve"> PAGEREF _Toc526783982 \h </w:instrText>
             </w:r>
             <w:r>
               <w:rPr>
@@ -492,7 +494,7 @@
                 <w:noProof/>
                 <w:webHidden/>
               </w:rPr>
-              <w:t>2</w:t>
+              <w:t>6</w:t>
             </w:r>
             <w:r>
               <w:rPr>
@@ -515,7 +517,7 @@
               <w:lang w:eastAsia="es-ES"/>
             </w:rPr>
           </w:pPr>
-          <w:hyperlink w:anchor="_Toc526174843" w:history="1">
+          <w:hyperlink w:anchor="_Toc526783983" w:history="1">
             <w:r>
               <w:rPr>
                 <w:rStyle w:val="Hipervnculo"/>
@@ -542,7 +544,7 @@
                 <w:noProof/>
                 <w:webHidden/>
               </w:rPr>
-              <w:instrText xml:space="preserve"> PAGEREF _Toc526174843 \h </w:instrText>
+              <w:instrText xml:space="preserve"> PAGEREF _Toc526783983 \h </w:instrText>
             </w:r>
             <w:r>
               <w:rPr>
@@ -562,7 +564,7 @@
                 <w:noProof/>
                 <w:webHidden/>
               </w:rPr>
-              <w:t>2</w:t>
+              <w:t>9</w:t>
             </w:r>
             <w:r>
               <w:rPr>
@@ -585,7 +587,7 @@
               <w:lang w:eastAsia="es-ES"/>
             </w:rPr>
           </w:pPr>
-          <w:hyperlink w:anchor="_Toc526174844" w:history="1">
+          <w:hyperlink w:anchor="_Toc526783984" w:history="1">
             <w:r>
               <w:rPr>
                 <w:rStyle w:val="Hipervnculo"/>
@@ -612,7 +614,7 @@
                 <w:noProof/>
                 <w:webHidden/>
               </w:rPr>
-              <w:instrText xml:space="preserve"> PAGEREF _Toc526174844 \h </w:instrText>
+              <w:instrText xml:space="preserve"> PAGEREF _Toc526783984 \h </w:instrText>
             </w:r>
             <w:r>
               <w:rPr>
@@ -632,7 +634,7 @@
                 <w:noProof/>
                 <w:webHidden/>
               </w:rPr>
-              <w:t>2</w:t>
+              <w:t>9</w:t>
             </w:r>
             <w:r>
               <w:rPr>
@@ -655,7 +657,7 @@
               <w:lang w:eastAsia="es-ES"/>
             </w:rPr>
           </w:pPr>
-          <w:hyperlink w:anchor="_Toc526174845" w:history="1">
+          <w:hyperlink w:anchor="_Toc526783985" w:history="1">
             <w:r>
               <w:rPr>
                 <w:rStyle w:val="Hipervnculo"/>
@@ -682,7 +684,7 @@
                 <w:noProof/>
                 <w:webHidden/>
               </w:rPr>
-              <w:instrText xml:space="preserve"> PAGEREF _Toc526174845 \h </w:instrText>
+              <w:instrText xml:space="preserve"> PAGEREF _Toc526783985 \h </w:instrText>
             </w:r>
             <w:r>
               <w:rPr>
@@ -702,7 +704,7 @@
                 <w:noProof/>
                 <w:webHidden/>
               </w:rPr>
-              <w:t>2</w:t>
+              <w:t>9</w:t>
             </w:r>
             <w:r>
               <w:rPr>
@@ -725,7 +727,7 @@
               <w:lang w:eastAsia="es-ES"/>
             </w:rPr>
           </w:pPr>
-          <w:hyperlink w:anchor="_Toc526174846" w:history="1">
+          <w:hyperlink w:anchor="_Toc526783986" w:history="1">
             <w:r>
               <w:rPr>
                 <w:rStyle w:val="Hipervnculo"/>
@@ -752,7 +754,7 @@
                 <w:noProof/>
                 <w:webHidden/>
               </w:rPr>
-              <w:instrText xml:space="preserve"> PAGEREF _Toc526174846 \h </w:instrText>
+              <w:instrText xml:space="preserve"> PAGEREF _Toc526783986 \h </w:instrText>
             </w:r>
             <w:r>
               <w:rPr>
@@ -772,7 +774,7 @@
                 <w:noProof/>
                 <w:webHidden/>
               </w:rPr>
-              <w:t>3</w:t>
+              <w:t>9</w:t>
             </w:r>
             <w:r>
               <w:rPr>
@@ -795,7 +797,7 @@
               <w:lang w:eastAsia="es-ES"/>
             </w:rPr>
           </w:pPr>
-          <w:hyperlink w:anchor="_Toc526174847" w:history="1">
+          <w:hyperlink w:anchor="_Toc526783987" w:history="1">
             <w:r>
               <w:rPr>
                 <w:rStyle w:val="Hipervnculo"/>
@@ -822,7 +824,7 @@
                 <w:noProof/>
                 <w:webHidden/>
               </w:rPr>
-              <w:instrText xml:space="preserve"> PAGEREF _Toc526174847 \h </w:instrText>
+              <w:instrText xml:space="preserve"> PAGEREF _Toc526783987 \h </w:instrText>
             </w:r>
             <w:r>
               <w:rPr>
@@ -842,7 +844,7 @@
                 <w:noProof/>
                 <w:webHidden/>
               </w:rPr>
-              <w:t>3</w:t>
+              <w:t>9</w:t>
             </w:r>
             <w:r>
               <w:rPr>
@@ -865,7 +867,7 @@
               <w:lang w:eastAsia="es-ES"/>
             </w:rPr>
           </w:pPr>
-          <w:hyperlink w:anchor="_Toc526174848" w:history="1">
+          <w:hyperlink w:anchor="_Toc526783988" w:history="1">
             <w:r>
               <w:rPr>
                 <w:rStyle w:val="Hipervnculo"/>
@@ -892,7 +894,7 @@
                 <w:noProof/>
                 <w:webHidden/>
               </w:rPr>
-              <w:instrText xml:space="preserve"> PAGEREF _Toc526174848 \h </w:instrText>
+              <w:instrText xml:space="preserve"> PAGEREF _Toc526783988 \h </w:instrText>
             </w:r>
             <w:r>
               <w:rPr>
@@ -912,7 +914,7 @@
                 <w:noProof/>
                 <w:webHidden/>
               </w:rPr>
-              <w:t>3</w:t>
+              <w:t>10</w:t>
             </w:r>
             <w:r>
               <w:rPr>
@@ -935,7 +937,7 @@
               <w:lang w:eastAsia="es-ES"/>
             </w:rPr>
           </w:pPr>
-          <w:hyperlink w:anchor="_Toc526174849" w:history="1">
+          <w:hyperlink w:anchor="_Toc526783989" w:history="1">
             <w:r>
               <w:rPr>
                 <w:rStyle w:val="Hipervnculo"/>
@@ -962,7 +964,7 @@
                 <w:noProof/>
                 <w:webHidden/>
               </w:rPr>
-              <w:instrText xml:space="preserve"> PAGEREF _Toc526174849 \h </w:instrText>
+              <w:instrText xml:space="preserve"> PAGEREF _Toc526783989 \h </w:instrText>
             </w:r>
             <w:r>
               <w:rPr>
@@ -982,7 +984,7 @@
                 <w:noProof/>
                 <w:webHidden/>
               </w:rPr>
-              <w:t>3</w:t>
+              <w:t>10</w:t>
             </w:r>
             <w:r>
               <w:rPr>
@@ -1005,7 +1007,7 @@
               <w:lang w:eastAsia="es-ES"/>
             </w:rPr>
           </w:pPr>
-          <w:hyperlink w:anchor="_Toc526174850" w:history="1">
+          <w:hyperlink w:anchor="_Toc526783990" w:history="1">
             <w:r>
               <w:rPr>
                 <w:rStyle w:val="Hipervnculo"/>
@@ -1032,7 +1034,7 @@
                 <w:noProof/>
                 <w:webHidden/>
               </w:rPr>
-              <w:instrText xml:space="preserve"> PAGEREF _Toc526174850 \h </w:instrText>
+              <w:instrText xml:space="preserve"> PAGEREF _Toc526783990 \h </w:instrText>
             </w:r>
             <w:r>
               <w:rPr>
@@ -1052,7 +1054,7 @@
                 <w:noProof/>
                 <w:webHidden/>
               </w:rPr>
-              <w:t>3</w:t>
+              <w:t>10</w:t>
             </w:r>
             <w:r>
               <w:rPr>
@@ -1083,7 +1085,7 @@
       <w:pPr>
         <w:pStyle w:val="Ttulo1"/>
       </w:pPr>
-      <w:bookmarkStart w:id="0" w:name="_Toc526174841"/>
+      <w:bookmarkStart w:id="0" w:name="_Toc526783981"/>
       <w:r>
         <w:lastRenderedPageBreak/>
         <w:t>Visibilidad del estado</w:t>
@@ -1133,26 +1135,22 @@
         </w:numPr>
       </w:pPr>
       <w:r>
-        <w:t>Muestra una ruletita mientras espera a que lleguen los datos para refrescarlos</w:t>
-      </w:r>
-      <w:r>
-        <w:t>.</w:t>
-      </w:r>
-    </w:p>
-    <w:p>
-      <w:pPr>
-        <w:pStyle w:val="Prrafodelista"/>
-        <w:ind w:firstLine="696"/>
-      </w:pPr>
-      <w:r>
         <w:rPr>
           <w:noProof/>
           <w:lang w:eastAsia="es-ES"/>
         </w:rPr>
         <w:drawing>
-          <wp:inline distT="0" distB="0" distL="0" distR="0">
-            <wp:extent cx="2180465" cy="2243071"/>
-            <wp:effectExtent l="0" t="0" r="0" b="5080"/>
+          <wp:anchor distT="0" distB="0" distL="114300" distR="114300" simplePos="0" relativeHeight="251658240" behindDoc="0" locked="0" layoutInCell="1" allowOverlap="1">
+            <wp:simplePos x="0" y="0"/>
+            <wp:positionH relativeFrom="column">
+              <wp:posOffset>800100</wp:posOffset>
+            </wp:positionH>
+            <wp:positionV relativeFrom="paragraph">
+              <wp:posOffset>382270</wp:posOffset>
+            </wp:positionV>
+            <wp:extent cx="4457065" cy="3329940"/>
+            <wp:effectExtent l="133350" t="114300" r="133985" b="156210"/>
+            <wp:wrapTopAndBottom/>
             <wp:docPr id="1" name="Imagen 1"/>
             <wp:cNvGraphicFramePr>
               <a:graphicFrameLocks xmlns:a="http://schemas.openxmlformats.org/drawingml/2006/main" noChangeAspect="1"/>
@@ -1166,7 +1164,7 @@
                       <a:picLocks noChangeAspect="1" noChangeArrowheads="1"/>
                     </pic:cNvPicPr>
                   </pic:nvPicPr>
-                  <pic:blipFill>
+                  <pic:blipFill rotWithShape="1">
                     <a:blip r:embed="rId9">
                       <a:extLst>
                         <a:ext uri="{28A0092B-C50C-407E-A947-70E740481C1C}">
@@ -1174,35 +1172,79 @@
                         </a:ext>
                       </a:extLst>
                     </a:blip>
-                    <a:srcRect/>
-                    <a:stretch>
-                      <a:fillRect/>
-                    </a:stretch>
+                    <a:srcRect r="2648"/>
+                    <a:stretch/>
                   </pic:blipFill>
                   <pic:spPr bwMode="auto">
                     <a:xfrm>
                       <a:off x="0" y="0"/>
-                      <a:ext cx="2224077" cy="2287935"/>
+                      <a:ext cx="4457065" cy="3329940"/>
                     </a:xfrm>
                     <a:prstGeom prst="rect">
                       <a:avLst/>
                     </a:prstGeom>
-                    <a:noFill/>
-                    <a:ln>
-                      <a:noFill/>
+                    <a:solidFill>
+                      <a:srgbClr val="FFFFFF">
+                        <a:shade val="85000"/>
+                      </a:srgbClr>
+                    </a:solidFill>
+                    <a:ln w="88900" cap="sq" cmpd="sng" algn="ctr">
+                      <a:solidFill>
+                        <a:srgbClr val="FFFFFF"/>
+                      </a:solidFill>
+                      <a:prstDash val="solid"/>
+                      <a:miter lim="800000"/>
+                      <a:headEnd type="none" w="med" len="med"/>
+                      <a:tailEnd type="none" w="med" len="med"/>
                     </a:ln>
+                    <a:effectLst>
+                      <a:outerShdw blurRad="55000" dist="18000" dir="5400000" algn="tl" rotWithShape="0">
+                        <a:srgbClr val="000000">
+                          <a:alpha val="40000"/>
+                        </a:srgbClr>
+                      </a:outerShdw>
+                    </a:effectLst>
+                    <a:scene3d>
+                      <a:camera prst="orthographicFront"/>
+                      <a:lightRig rig="twoPt" dir="t">
+                        <a:rot lat="0" lon="0" rev="7200000"/>
+                      </a:lightRig>
+                    </a:scene3d>
+                    <a:sp3d>
+                      <a:bevelT w="25400" h="19050"/>
+                      <a:contourClr>
+                        <a:srgbClr val="FFFFFF"/>
+                      </a:contourClr>
+                    </a:sp3d>
+                    <a:extLst>
+                      <a:ext uri="{53640926-AAD7-44D8-BBD7-CCE9431645EC}">
+                        <a14:shadowObscured xmlns:a14="http://schemas.microsoft.com/office/drawing/2010/main"/>
+                      </a:ext>
+                    </a:extLst>
                   </pic:spPr>
                 </pic:pic>
               </a:graphicData>
             </a:graphic>
-          </wp:inline>
+            <wp14:sizeRelH relativeFrom="margin">
+              <wp14:pctWidth>0</wp14:pctWidth>
+            </wp14:sizeRelH>
+            <wp14:sizeRelV relativeFrom="margin">
+              <wp14:pctHeight>0</wp14:pctHeight>
+            </wp14:sizeRelV>
+          </wp:anchor>
         </w:drawing>
       </w:r>
-    </w:p>
-    <w:p>
-      <w:pPr>
-        <w:pStyle w:val="Prrafodelista"/>
-        <w:ind w:firstLine="696"/>
+      <w:r>
+        <w:t>Muestra una ruletita mientras espera a que lleguen los datos para refrescarlos</w:t>
+      </w:r>
+      <w:r>
+        <w:t>.</w:t>
+      </w:r>
+    </w:p>
+    <w:p>
+      <w:pPr>
+        <w:pStyle w:val="Prrafodelista"/>
+        <w:ind w:left="1440"/>
       </w:pPr>
     </w:p>
     <w:p>
@@ -1220,7 +1262,7 @@
     <w:p>
       <w:pPr>
         <w:pStyle w:val="Prrafodelista"/>
-        <w:ind w:left="1440"/>
+        <w:ind w:left="708" w:firstLine="372"/>
       </w:pPr>
       <w:r>
         <w:rPr>
@@ -1229,8 +1271,8 @@
         </w:rPr>
         <w:drawing>
           <wp:inline distT="0" distB="0" distL="0" distR="0">
-            <wp:extent cx="3748192" cy="1526780"/>
-            <wp:effectExtent l="0" t="0" r="5080" b="0"/>
+            <wp:extent cx="4440124" cy="1808629"/>
+            <wp:effectExtent l="133350" t="114300" r="132080" b="172720"/>
             <wp:docPr id="2" name="Imagen 2"/>
             <wp:cNvGraphicFramePr>
               <a:graphicFrameLocks xmlns:a="http://schemas.openxmlformats.org/drawingml/2006/main" noChangeAspect="1"/>
@@ -1260,15 +1302,41 @@
                   <pic:spPr bwMode="auto">
                     <a:xfrm>
                       <a:off x="0" y="0"/>
-                      <a:ext cx="3810924" cy="1552333"/>
+                      <a:ext cx="4636331" cy="1888552"/>
                     </a:xfrm>
                     <a:prstGeom prst="rect">
                       <a:avLst/>
                     </a:prstGeom>
-                    <a:noFill/>
-                    <a:ln>
-                      <a:noFill/>
+                    <a:solidFill>
+                      <a:srgbClr val="FFFFFF">
+                        <a:shade val="85000"/>
+                      </a:srgbClr>
+                    </a:solidFill>
+                    <a:ln w="88900" cap="sq">
+                      <a:solidFill>
+                        <a:srgbClr val="FFFFFF"/>
+                      </a:solidFill>
+                      <a:miter lim="800000"/>
                     </a:ln>
+                    <a:effectLst>
+                      <a:outerShdw blurRad="55000" dist="18000" dir="5400000" algn="tl" rotWithShape="0">
+                        <a:srgbClr val="000000">
+                          <a:alpha val="40000"/>
+                        </a:srgbClr>
+                      </a:outerShdw>
+                    </a:effectLst>
+                    <a:scene3d>
+                      <a:camera prst="orthographicFront"/>
+                      <a:lightRig rig="twoPt" dir="t">
+                        <a:rot lat="0" lon="0" rev="7200000"/>
+                      </a:lightRig>
+                    </a:scene3d>
+                    <a:sp3d>
+                      <a:bevelT w="25400" h="19050"/>
+                      <a:contourClr>
+                        <a:srgbClr val="FFFFFF"/>
+                      </a:contourClr>
+                    </a:sp3d>
                   </pic:spPr>
                 </pic:pic>
               </a:graphicData>
@@ -1280,6 +1348,12 @@
     <w:p>
       <w:pPr>
         <w:pStyle w:val="Prrafodelista"/>
+        <w:ind w:left="708" w:firstLine="372"/>
+      </w:pPr>
+    </w:p>
+    <w:p>
+      <w:pPr>
+        <w:pStyle w:val="Prrafodelista"/>
         <w:numPr>
           <w:ilvl w:val="1"/>
           <w:numId w:val="1"/>
@@ -1294,8 +1368,6 @@
       <w:r>
         <w:t>aparecen</w:t>
       </w:r>
-      <w:bookmarkStart w:id="1" w:name="_GoBack"/>
-      <w:bookmarkEnd w:id="1"/>
       <w:r>
         <w:t xml:space="preserve"> después de hacer clic en los botones encargados de mandar los formularios.</w:t>
       </w:r>
@@ -1303,7 +1375,12 @@
     <w:p>
       <w:pPr>
         <w:pStyle w:val="Prrafodelista"/>
-        <w:ind w:left="1440"/>
+        <w:ind w:left="1080"/>
+        <w:rPr>
+          <w:rStyle w:val="Hipervnculo"/>
+          <w:color w:val="auto"/>
+          <w:u w:val="none"/>
+        </w:rPr>
       </w:pPr>
       <w:r>
         <w:rPr>
@@ -1312,8 +1389,8 @@
         </w:rPr>
         <w:drawing>
           <wp:inline distT="0" distB="0" distL="0" distR="0" wp14:anchorId="34C28185" wp14:editId="63A8DF7B">
-            <wp:extent cx="4114800" cy="855960"/>
-            <wp:effectExtent l="0" t="0" r="0" b="1905"/>
+            <wp:extent cx="4457173" cy="927179"/>
+            <wp:effectExtent l="114300" t="114300" r="133985" b="139700"/>
             <wp:docPr id="3" name="Imagen 3"/>
             <wp:cNvGraphicFramePr>
               <a:graphicFrameLocks xmlns:a="http://schemas.openxmlformats.org/drawingml/2006/main" noChangeAspect="1"/>
@@ -1334,11 +1411,41 @@
                   <pic:spPr>
                     <a:xfrm>
                       <a:off x="0" y="0"/>
-                      <a:ext cx="4168229" cy="867074"/>
+                      <a:ext cx="5150441" cy="1071392"/>
                     </a:xfrm>
                     <a:prstGeom prst="rect">
                       <a:avLst/>
                     </a:prstGeom>
+                    <a:solidFill>
+                      <a:srgbClr val="FFFFFF">
+                        <a:shade val="85000"/>
+                      </a:srgbClr>
+                    </a:solidFill>
+                    <a:ln w="88900" cap="sq">
+                      <a:solidFill>
+                        <a:srgbClr val="FFFFFF"/>
+                      </a:solidFill>
+                      <a:miter lim="800000"/>
+                    </a:ln>
+                    <a:effectLst>
+                      <a:outerShdw blurRad="55000" dist="18000" dir="5400000" algn="tl" rotWithShape="0">
+                        <a:srgbClr val="000000">
+                          <a:alpha val="40000"/>
+                        </a:srgbClr>
+                      </a:outerShdw>
+                    </a:effectLst>
+                    <a:scene3d>
+                      <a:camera prst="orthographicFront"/>
+                      <a:lightRig rig="twoPt" dir="t">
+                        <a:rot lat="0" lon="0" rev="7200000"/>
+                      </a:lightRig>
+                    </a:scene3d>
+                    <a:sp3d>
+                      <a:bevelT w="25400" h="19050"/>
+                      <a:contourClr>
+                        <a:srgbClr val="FFFFFF"/>
+                      </a:contourClr>
+                    </a:sp3d>
                   </pic:spPr>
                 </pic:pic>
               </a:graphicData>
@@ -1346,12 +1453,6 @@
           </wp:inline>
         </w:drawing>
       </w:r>
-    </w:p>
-    <w:p>
-      <w:pPr>
-        <w:pStyle w:val="Prrafodelista"/>
-        <w:ind w:left="1440"/>
-      </w:pPr>
     </w:p>
     <w:p>
       <w:pPr>
@@ -1382,16 +1483,13 @@
         </w:numPr>
       </w:pPr>
       <w:r>
-        <w:t>Textos de errores en tiempo real, conforme voy</w:t>
-      </w:r>
-      <w:r>
-        <w:t xml:space="preserve"> escribiendo.</w:t>
-      </w:r>
-    </w:p>
-    <w:p>
-      <w:pPr>
-        <w:pStyle w:val="Prrafodelista"/>
-        <w:ind w:left="1440"/>
+        <w:t>Textos de errores en tiempo real, conforme voy escribiendo.</w:t>
+      </w:r>
+    </w:p>
+    <w:p>
+      <w:pPr>
+        <w:pStyle w:val="Prrafodelista"/>
+        <w:ind w:left="1080"/>
       </w:pPr>
       <w:r>
         <w:rPr>
@@ -1400,8 +1498,8 @@
         </w:rPr>
         <w:drawing>
           <wp:inline distT="0" distB="0" distL="0" distR="0">
-            <wp:extent cx="4132053" cy="1209785"/>
-            <wp:effectExtent l="0" t="0" r="1905" b="9525"/>
+            <wp:extent cx="4440124" cy="1299981"/>
+            <wp:effectExtent l="133350" t="114300" r="132080" b="167005"/>
             <wp:docPr id="4" name="Imagen 4"/>
             <wp:cNvGraphicFramePr>
               <a:graphicFrameLocks xmlns:a="http://schemas.openxmlformats.org/drawingml/2006/main" noChangeAspect="1"/>
@@ -1431,15 +1529,41 @@
                   <pic:spPr bwMode="auto">
                     <a:xfrm>
                       <a:off x="0" y="0"/>
-                      <a:ext cx="4182556" cy="1224571"/>
+                      <a:ext cx="4533620" cy="1327355"/>
                     </a:xfrm>
                     <a:prstGeom prst="rect">
                       <a:avLst/>
                     </a:prstGeom>
-                    <a:noFill/>
-                    <a:ln>
-                      <a:noFill/>
+                    <a:solidFill>
+                      <a:srgbClr val="FFFFFF">
+                        <a:shade val="85000"/>
+                      </a:srgbClr>
+                    </a:solidFill>
+                    <a:ln w="88900" cap="sq">
+                      <a:solidFill>
+                        <a:srgbClr val="FFFFFF"/>
+                      </a:solidFill>
+                      <a:miter lim="800000"/>
                     </a:ln>
+                    <a:effectLst>
+                      <a:outerShdw blurRad="55000" dist="18000" dir="5400000" algn="tl" rotWithShape="0">
+                        <a:srgbClr val="000000">
+                          <a:alpha val="40000"/>
+                        </a:srgbClr>
+                      </a:outerShdw>
+                    </a:effectLst>
+                    <a:scene3d>
+                      <a:camera prst="orthographicFront"/>
+                      <a:lightRig rig="twoPt" dir="t">
+                        <a:rot lat="0" lon="0" rev="7200000"/>
+                      </a:lightRig>
+                    </a:scene3d>
+                    <a:sp3d>
+                      <a:bevelT w="25400" h="19050"/>
+                      <a:contourClr>
+                        <a:srgbClr val="FFFFFF"/>
+                      </a:contourClr>
+                    </a:sp3d>
                   </pic:spPr>
                 </pic:pic>
               </a:graphicData>
@@ -1451,13 +1575,8 @@
     <w:p>
       <w:pPr>
         <w:pStyle w:val="Prrafodelista"/>
-        <w:ind w:left="1440"/>
-      </w:pPr>
-    </w:p>
-    <w:p>
-      <w:r>
-        <w:br w:type="page"/>
-      </w:r>
+        <w:ind w:left="1080"/>
+      </w:pPr>
     </w:p>
     <w:p>
       <w:pPr>
@@ -1468,14 +1587,12 @@
         </w:numPr>
       </w:pPr>
       <w:r>
-        <w:lastRenderedPageBreak/>
         <w:t>Tras el envío del formulario te re-dirige a una página en la que te dice que ha enviado al e-mail correctamente el correo de confirmación.</w:t>
       </w:r>
     </w:p>
     <w:p>
       <w:pPr>
-        <w:pStyle w:val="Prrafodelista"/>
-        <w:ind w:left="1440"/>
+        <w:ind w:left="1080"/>
       </w:pPr>
       <w:r>
         <w:rPr>
@@ -1484,8 +1601,8 @@
         </w:rPr>
         <w:drawing>
           <wp:inline distT="0" distB="0" distL="0" distR="0" wp14:anchorId="58163394" wp14:editId="308C7765">
-            <wp:extent cx="4000058" cy="1602093"/>
-            <wp:effectExtent l="0" t="0" r="635" b="0"/>
+            <wp:extent cx="4458283" cy="1785620"/>
+            <wp:effectExtent l="133350" t="114300" r="133350" b="157480"/>
             <wp:docPr id="6" name="Imagen 6"/>
             <wp:cNvGraphicFramePr>
               <a:graphicFrameLocks xmlns:a="http://schemas.openxmlformats.org/drawingml/2006/main" noChangeAspect="1"/>
@@ -1506,11 +1623,41 @@
                   <pic:spPr>
                     <a:xfrm>
                       <a:off x="0" y="0"/>
-                      <a:ext cx="4030890" cy="1614442"/>
+                      <a:ext cx="4555988" cy="1824752"/>
                     </a:xfrm>
                     <a:prstGeom prst="rect">
                       <a:avLst/>
                     </a:prstGeom>
+                    <a:solidFill>
+                      <a:srgbClr val="FFFFFF">
+                        <a:shade val="85000"/>
+                      </a:srgbClr>
+                    </a:solidFill>
+                    <a:ln w="88900" cap="sq">
+                      <a:solidFill>
+                        <a:srgbClr val="FFFFFF"/>
+                      </a:solidFill>
+                      <a:miter lim="800000"/>
+                    </a:ln>
+                    <a:effectLst>
+                      <a:outerShdw blurRad="55000" dist="18000" dir="5400000" algn="tl" rotWithShape="0">
+                        <a:srgbClr val="000000">
+                          <a:alpha val="40000"/>
+                        </a:srgbClr>
+                      </a:outerShdw>
+                    </a:effectLst>
+                    <a:scene3d>
+                      <a:camera prst="orthographicFront"/>
+                      <a:lightRig rig="twoPt" dir="t">
+                        <a:rot lat="0" lon="0" rev="7200000"/>
+                      </a:lightRig>
+                    </a:scene3d>
+                    <a:sp3d>
+                      <a:bevelT w="25400" h="19050"/>
+                      <a:contourClr>
+                        <a:srgbClr val="FFFFFF"/>
+                      </a:contourClr>
+                    </a:sp3d>
                   </pic:spPr>
                 </pic:pic>
               </a:graphicData>
@@ -1518,6 +1665,9 @@
           </wp:inline>
         </w:drawing>
       </w:r>
+      <w:r>
+        <w:t>–––</w:t>
+      </w:r>
     </w:p>
     <w:p>
       <w:pPr>
@@ -1534,7 +1684,7 @@
     <w:p>
       <w:pPr>
         <w:pStyle w:val="Prrafodelista"/>
-        <w:ind w:left="1440"/>
+        <w:ind w:left="1080"/>
       </w:pPr>
       <w:r>
         <w:rPr>
@@ -1543,8 +1693,8 @@
         </w:rPr>
         <w:drawing>
           <wp:inline distT="0" distB="0" distL="0" distR="0" wp14:anchorId="5710612E" wp14:editId="2D46DF60">
-            <wp:extent cx="4177636" cy="2446943"/>
-            <wp:effectExtent l="0" t="0" r="0" b="0"/>
+            <wp:extent cx="4458970" cy="2611726"/>
+            <wp:effectExtent l="133350" t="114300" r="132080" b="151130"/>
             <wp:docPr id="8" name="Imagen 8"/>
             <wp:cNvGraphicFramePr>
               <a:graphicFrameLocks xmlns:a="http://schemas.openxmlformats.org/drawingml/2006/main" noChangeAspect="1"/>
@@ -1565,11 +1715,41 @@
                   <pic:spPr>
                     <a:xfrm>
                       <a:off x="0" y="0"/>
-                      <a:ext cx="4230481" cy="2477895"/>
+                      <a:ext cx="4532054" cy="2654533"/>
                     </a:xfrm>
                     <a:prstGeom prst="rect">
                       <a:avLst/>
                     </a:prstGeom>
+                    <a:solidFill>
+                      <a:srgbClr val="FFFFFF">
+                        <a:shade val="85000"/>
+                      </a:srgbClr>
+                    </a:solidFill>
+                    <a:ln w="88900" cap="sq">
+                      <a:solidFill>
+                        <a:srgbClr val="FFFFFF"/>
+                      </a:solidFill>
+                      <a:miter lim="800000"/>
+                    </a:ln>
+                    <a:effectLst>
+                      <a:outerShdw blurRad="55000" dist="18000" dir="5400000" algn="tl" rotWithShape="0">
+                        <a:srgbClr val="000000">
+                          <a:alpha val="40000"/>
+                        </a:srgbClr>
+                      </a:outerShdw>
+                    </a:effectLst>
+                    <a:scene3d>
+                      <a:camera prst="orthographicFront"/>
+                      <a:lightRig rig="twoPt" dir="t">
+                        <a:rot lat="0" lon="0" rev="7200000"/>
+                      </a:lightRig>
+                    </a:scene3d>
+                    <a:sp3d>
+                      <a:bevelT w="25400" h="19050"/>
+                      <a:contourClr>
+                        <a:srgbClr val="FFFFFF"/>
+                      </a:contourClr>
+                    </a:sp3d>
                   </pic:spPr>
                 </pic:pic>
               </a:graphicData>
@@ -1583,6 +1763,19 @@
         <w:pStyle w:val="Prrafodelista"/>
         <w:ind w:left="1440"/>
       </w:pPr>
+    </w:p>
+    <w:p>
+      <w:pPr>
+        <w:rPr>
+          <w:rStyle w:val="Hipervnculo"/>
+        </w:rPr>
+      </w:pPr>
+      <w:r>
+        <w:rPr>
+          <w:rStyle w:val="Hipervnculo"/>
+        </w:rPr>
+        <w:br w:type="page"/>
+      </w:r>
     </w:p>
     <w:p>
       <w:pPr>
@@ -1601,8 +1794,290 @@
         </w:r>
       </w:hyperlink>
       <w:r>
-        <w:t>: Esto es un texto temporal de relleno.</w:t>
-      </w:r>
+        <w:t>:</w:t>
+      </w:r>
+    </w:p>
+    <w:p>
+      <w:pPr>
+        <w:pStyle w:val="Prrafodelista"/>
+        <w:numPr>
+          <w:ilvl w:val="1"/>
+          <w:numId w:val="1"/>
+        </w:numPr>
+      </w:pPr>
+      <w:r>
+        <w:t>Nada más entrar Pop Ups con información sobre las ofertas y recomendándote que inicies sesión más ver más</w:t>
+      </w:r>
+    </w:p>
+    <w:p>
+      <w:pPr>
+        <w:pStyle w:val="Prrafodelista"/>
+        <w:ind w:firstLine="360"/>
+      </w:pPr>
+      <w:r>
+        <w:rPr>
+          <w:noProof/>
+        </w:rPr>
+        <w:drawing>
+          <wp:inline distT="0" distB="0" distL="0" distR="0" wp14:anchorId="6E7AB7C6" wp14:editId="74E90F01">
+            <wp:extent cx="4457377" cy="2070905"/>
+            <wp:effectExtent l="114300" t="114300" r="133985" b="139065"/>
+            <wp:docPr id="5" name="Imagen 5"/>
+            <wp:cNvGraphicFramePr>
+              <a:graphicFrameLocks xmlns:a="http://schemas.openxmlformats.org/drawingml/2006/main" noChangeAspect="1"/>
+            </wp:cNvGraphicFramePr>
+            <a:graphic xmlns:a="http://schemas.openxmlformats.org/drawingml/2006/main">
+              <a:graphicData uri="http://schemas.openxmlformats.org/drawingml/2006/picture">
+                <pic:pic xmlns:pic="http://schemas.openxmlformats.org/drawingml/2006/picture">
+                  <pic:nvPicPr>
+                    <pic:cNvPr id="1" name=""/>
+                    <pic:cNvPicPr/>
+                  </pic:nvPicPr>
+                  <pic:blipFill>
+                    <a:blip r:embed="rId17"/>
+                    <a:stretch>
+                      <a:fillRect/>
+                    </a:stretch>
+                  </pic:blipFill>
+                  <pic:spPr>
+                    <a:xfrm>
+                      <a:off x="0" y="0"/>
+                      <a:ext cx="4495367" cy="2088555"/>
+                    </a:xfrm>
+                    <a:prstGeom prst="rect">
+                      <a:avLst/>
+                    </a:prstGeom>
+                    <a:solidFill>
+                      <a:srgbClr val="FFFFFF">
+                        <a:shade val="85000"/>
+                      </a:srgbClr>
+                    </a:solidFill>
+                    <a:ln w="88900" cap="sq">
+                      <a:solidFill>
+                        <a:srgbClr val="FFFFFF"/>
+                      </a:solidFill>
+                      <a:miter lim="800000"/>
+                    </a:ln>
+                    <a:effectLst>
+                      <a:outerShdw blurRad="55000" dist="18000" dir="5400000" algn="tl" rotWithShape="0">
+                        <a:srgbClr val="000000">
+                          <a:alpha val="40000"/>
+                        </a:srgbClr>
+                      </a:outerShdw>
+                    </a:effectLst>
+                    <a:scene3d>
+                      <a:camera prst="orthographicFront"/>
+                      <a:lightRig rig="twoPt" dir="t">
+                        <a:rot lat="0" lon="0" rev="7200000"/>
+                      </a:lightRig>
+                    </a:scene3d>
+                    <a:sp3d>
+                      <a:bevelT w="25400" h="19050"/>
+                      <a:contourClr>
+                        <a:srgbClr val="FFFFFF"/>
+                      </a:contourClr>
+                    </a:sp3d>
+                  </pic:spPr>
+                </pic:pic>
+              </a:graphicData>
+            </a:graphic>
+          </wp:inline>
+        </w:drawing>
+      </w:r>
+    </w:p>
+    <w:p>
+      <w:pPr>
+        <w:pStyle w:val="Prrafodelista"/>
+        <w:ind w:firstLine="360"/>
+      </w:pPr>
+    </w:p>
+    <w:p>
+      <w:pPr>
+        <w:pStyle w:val="Prrafodelista"/>
+        <w:numPr>
+          <w:ilvl w:val="1"/>
+          <w:numId w:val="1"/>
+        </w:numPr>
+      </w:pPr>
+      <w:r>
+        <w:t>Mismo sistema al anterior nada más entrar a la página de búsqueda</w:t>
+      </w:r>
+    </w:p>
+    <w:p>
+      <w:pPr>
+        <w:pStyle w:val="Prrafodelista"/>
+        <w:ind w:firstLine="360"/>
+      </w:pPr>
+      <w:r>
+        <w:rPr>
+          <w:noProof/>
+        </w:rPr>
+        <w:drawing>
+          <wp:inline distT="0" distB="0" distL="0" distR="0" wp14:anchorId="669FF7BC" wp14:editId="71FAE31A">
+            <wp:extent cx="4439812" cy="2856328"/>
+            <wp:effectExtent l="133350" t="114300" r="132715" b="153670"/>
+            <wp:docPr id="9" name="Imagen 9"/>
+            <wp:cNvGraphicFramePr>
+              <a:graphicFrameLocks xmlns:a="http://schemas.openxmlformats.org/drawingml/2006/main" noChangeAspect="1"/>
+            </wp:cNvGraphicFramePr>
+            <a:graphic xmlns:a="http://schemas.openxmlformats.org/drawingml/2006/main">
+              <a:graphicData uri="http://schemas.openxmlformats.org/drawingml/2006/picture">
+                <pic:pic xmlns:pic="http://schemas.openxmlformats.org/drawingml/2006/picture">
+                  <pic:nvPicPr>
+                    <pic:cNvPr id="1" name=""/>
+                    <pic:cNvPicPr/>
+                  </pic:nvPicPr>
+                  <pic:blipFill>
+                    <a:blip r:embed="rId18"/>
+                    <a:stretch>
+                      <a:fillRect/>
+                    </a:stretch>
+                  </pic:blipFill>
+                  <pic:spPr>
+                    <a:xfrm>
+                      <a:off x="0" y="0"/>
+                      <a:ext cx="4511356" cy="2902356"/>
+                    </a:xfrm>
+                    <a:prstGeom prst="rect">
+                      <a:avLst/>
+                    </a:prstGeom>
+                    <a:solidFill>
+                      <a:srgbClr val="FFFFFF">
+                        <a:shade val="85000"/>
+                      </a:srgbClr>
+                    </a:solidFill>
+                    <a:ln w="88900" cap="sq">
+                      <a:solidFill>
+                        <a:srgbClr val="FFFFFF"/>
+                      </a:solidFill>
+                      <a:miter lim="800000"/>
+                    </a:ln>
+                    <a:effectLst>
+                      <a:outerShdw blurRad="55000" dist="18000" dir="5400000" algn="tl" rotWithShape="0">
+                        <a:srgbClr val="000000">
+                          <a:alpha val="40000"/>
+                        </a:srgbClr>
+                      </a:outerShdw>
+                    </a:effectLst>
+                    <a:scene3d>
+                      <a:camera prst="orthographicFront"/>
+                      <a:lightRig rig="twoPt" dir="t">
+                        <a:rot lat="0" lon="0" rev="7200000"/>
+                      </a:lightRig>
+                    </a:scene3d>
+                    <a:sp3d>
+                      <a:bevelT w="25400" h="19050"/>
+                      <a:contourClr>
+                        <a:srgbClr val="FFFFFF"/>
+                      </a:contourClr>
+                    </a:sp3d>
+                  </pic:spPr>
+                </pic:pic>
+              </a:graphicData>
+            </a:graphic>
+          </wp:inline>
+        </w:drawing>
+      </w:r>
+    </w:p>
+    <w:p>
+      <w:pPr>
+        <w:pStyle w:val="Prrafodelista"/>
+        <w:ind w:firstLine="360"/>
+      </w:pPr>
+    </w:p>
+    <w:p>
+      <w:pPr>
+        <w:pStyle w:val="Prrafodelista"/>
+        <w:numPr>
+          <w:ilvl w:val="1"/>
+          <w:numId w:val="1"/>
+        </w:numPr>
+      </w:pPr>
+      <w:r>
+        <w:t>Filtro con mapa superpuesto en la página.</w:t>
+      </w:r>
+    </w:p>
+    <w:p>
+      <w:pPr>
+        <w:pStyle w:val="Prrafodelista"/>
+        <w:ind w:firstLine="360"/>
+      </w:pPr>
+      <w:r>
+        <w:rPr>
+          <w:noProof/>
+        </w:rPr>
+        <w:drawing>
+          <wp:inline distT="0" distB="0" distL="0" distR="0" wp14:anchorId="183C5C15" wp14:editId="45D3C196">
+            <wp:extent cx="4455312" cy="1805569"/>
+            <wp:effectExtent l="133350" t="114300" r="135890" b="156845"/>
+            <wp:docPr id="10" name="Imagen 10"/>
+            <wp:cNvGraphicFramePr>
+              <a:graphicFrameLocks xmlns:a="http://schemas.openxmlformats.org/drawingml/2006/main" noChangeAspect="1"/>
+            </wp:cNvGraphicFramePr>
+            <a:graphic xmlns:a="http://schemas.openxmlformats.org/drawingml/2006/main">
+              <a:graphicData uri="http://schemas.openxmlformats.org/drawingml/2006/picture">
+                <pic:pic xmlns:pic="http://schemas.openxmlformats.org/drawingml/2006/picture">
+                  <pic:nvPicPr>
+                    <pic:cNvPr id="1" name=""/>
+                    <pic:cNvPicPr/>
+                  </pic:nvPicPr>
+                  <pic:blipFill>
+                    <a:blip r:embed="rId19"/>
+                    <a:stretch>
+                      <a:fillRect/>
+                    </a:stretch>
+                  </pic:blipFill>
+                  <pic:spPr>
+                    <a:xfrm>
+                      <a:off x="0" y="0"/>
+                      <a:ext cx="4530711" cy="1836125"/>
+                    </a:xfrm>
+                    <a:prstGeom prst="rect">
+                      <a:avLst/>
+                    </a:prstGeom>
+                    <a:solidFill>
+                      <a:srgbClr val="FFFFFF">
+                        <a:shade val="85000"/>
+                      </a:srgbClr>
+                    </a:solidFill>
+                    <a:ln w="88900" cap="sq">
+                      <a:solidFill>
+                        <a:srgbClr val="FFFFFF"/>
+                      </a:solidFill>
+                      <a:miter lim="800000"/>
+                    </a:ln>
+                    <a:effectLst>
+                      <a:outerShdw blurRad="55000" dist="18000" dir="5400000" algn="tl" rotWithShape="0">
+                        <a:srgbClr val="000000">
+                          <a:alpha val="40000"/>
+                        </a:srgbClr>
+                      </a:outerShdw>
+                    </a:effectLst>
+                    <a:scene3d>
+                      <a:camera prst="orthographicFront"/>
+                      <a:lightRig rig="twoPt" dir="t">
+                        <a:rot lat="0" lon="0" rev="7200000"/>
+                      </a:lightRig>
+                    </a:scene3d>
+                    <a:sp3d>
+                      <a:bevelT w="25400" h="19050"/>
+                      <a:contourClr>
+                        <a:srgbClr val="FFFFFF"/>
+                      </a:contourClr>
+                    </a:sp3d>
+                  </pic:spPr>
+                </pic:pic>
+              </a:graphicData>
+            </a:graphic>
+          </wp:inline>
+        </w:drawing>
+      </w:r>
+    </w:p>
+    <w:p>
+      <w:pPr>
+        <w:pStyle w:val="Prrafodelista"/>
+        <w:ind w:firstLine="360"/>
+      </w:pPr>
     </w:p>
     <w:p>
       <w:pPr>
@@ -1612,7 +2087,7 @@
           <w:numId w:val="1"/>
         </w:numPr>
       </w:pPr>
-      <w:hyperlink r:id="rId17" w:history="1">
+      <w:hyperlink r:id="rId20" w:history="1">
         <w:r>
           <w:rPr>
             <w:rStyle w:val="Hipervnculo"/>
@@ -1621,28 +2096,308 @@
         </w:r>
       </w:hyperlink>
       <w:r>
-        <w:t>: Esto es un texto temporal de relleno.</w:t>
-      </w:r>
-    </w:p>
-    <w:p>
-      <w:pPr>
-        <w:pStyle w:val="Prrafodelista"/>
-      </w:pPr>
+        <w:t>:</w:t>
+      </w:r>
+      <w:bookmarkStart w:id="1" w:name="_GoBack"/>
+      <w:bookmarkEnd w:id="1"/>
+    </w:p>
+    <w:p>
+      <w:pPr>
+        <w:pStyle w:val="Prrafodelista"/>
+        <w:numPr>
+          <w:ilvl w:val="1"/>
+          <w:numId w:val="1"/>
+        </w:numPr>
+      </w:pPr>
+      <w:r>
+        <w:t>Tras hacer clic en el botón de comprar muestra un párrafo con el articulo a adquirir.</w:t>
+      </w:r>
+    </w:p>
+    <w:p>
+      <w:pPr>
+        <w:ind w:left="1080"/>
+      </w:pPr>
+      <w:r>
+        <w:rPr>
+          <w:noProof/>
+        </w:rPr>
+        <w:drawing>
+          <wp:inline distT="0" distB="0" distL="0" distR="0" wp14:anchorId="165F8039" wp14:editId="636620BE">
+            <wp:extent cx="4457377" cy="817676"/>
+            <wp:effectExtent l="133350" t="133350" r="133985" b="173355"/>
+            <wp:docPr id="11" name="Imagen 11"/>
+            <wp:cNvGraphicFramePr>
+              <a:graphicFrameLocks xmlns:a="http://schemas.openxmlformats.org/drawingml/2006/main" noChangeAspect="1"/>
+            </wp:cNvGraphicFramePr>
+            <a:graphic xmlns:a="http://schemas.openxmlformats.org/drawingml/2006/main">
+              <a:graphicData uri="http://schemas.openxmlformats.org/drawingml/2006/picture">
+                <pic:pic xmlns:pic="http://schemas.openxmlformats.org/drawingml/2006/picture">
+                  <pic:nvPicPr>
+                    <pic:cNvPr id="1" name=""/>
+                    <pic:cNvPicPr/>
+                  </pic:nvPicPr>
+                  <pic:blipFill>
+                    <a:blip r:embed="rId21"/>
+                    <a:stretch>
+                      <a:fillRect/>
+                    </a:stretch>
+                  </pic:blipFill>
+                  <pic:spPr>
+                    <a:xfrm>
+                      <a:off x="0" y="0"/>
+                      <a:ext cx="4600281" cy="843891"/>
+                    </a:xfrm>
+                    <a:prstGeom prst="rect">
+                      <a:avLst/>
+                    </a:prstGeom>
+                    <a:solidFill>
+                      <a:srgbClr val="FFFFFF">
+                        <a:shade val="85000"/>
+                      </a:srgbClr>
+                    </a:solidFill>
+                    <a:ln w="88900" cap="sq">
+                      <a:solidFill>
+                        <a:srgbClr val="FFFFFF"/>
+                      </a:solidFill>
+                      <a:miter lim="800000"/>
+                    </a:ln>
+                    <a:effectLst>
+                      <a:outerShdw blurRad="55000" dist="18000" dir="5400000" algn="tl" rotWithShape="0">
+                        <a:srgbClr val="000000">
+                          <a:alpha val="40000"/>
+                        </a:srgbClr>
+                      </a:outerShdw>
+                    </a:effectLst>
+                    <a:scene3d>
+                      <a:camera prst="orthographicFront"/>
+                      <a:lightRig rig="twoPt" dir="t">
+                        <a:rot lat="0" lon="0" rev="7200000"/>
+                      </a:lightRig>
+                    </a:scene3d>
+                    <a:sp3d>
+                      <a:bevelT w="25400" h="19050"/>
+                      <a:contourClr>
+                        <a:srgbClr val="FFFFFF"/>
+                      </a:contourClr>
+                    </a:sp3d>
+                  </pic:spPr>
+                </pic:pic>
+              </a:graphicData>
+            </a:graphic>
+          </wp:inline>
+        </w:drawing>
+      </w:r>
+    </w:p>
+    <w:p>
+      <w:pPr>
+        <w:pStyle w:val="Prrafodelista"/>
+        <w:numPr>
+          <w:ilvl w:val="1"/>
+          <w:numId w:val="1"/>
+        </w:numPr>
+      </w:pPr>
+      <w:r>
+        <w:t>Tras hacer clic en el botón de comprar muestra un párrafo con el articulo a adquirir.</w:t>
+      </w:r>
+    </w:p>
+    <w:p>
+      <w:pPr>
+        <w:ind w:left="1080"/>
+      </w:pPr>
+      <w:r>
+        <w:rPr>
+          <w:noProof/>
+        </w:rPr>
+        <w:drawing>
+          <wp:inline distT="0" distB="0" distL="0" distR="0" wp14:anchorId="7CB7480D" wp14:editId="318C6119">
+            <wp:extent cx="4474318" cy="911281"/>
+            <wp:effectExtent l="114300" t="114300" r="116840" b="136525"/>
+            <wp:docPr id="12" name="Imagen 12"/>
+            <wp:cNvGraphicFramePr>
+              <a:graphicFrameLocks xmlns:a="http://schemas.openxmlformats.org/drawingml/2006/main" noChangeAspect="1"/>
+            </wp:cNvGraphicFramePr>
+            <a:graphic xmlns:a="http://schemas.openxmlformats.org/drawingml/2006/main">
+              <a:graphicData uri="http://schemas.openxmlformats.org/drawingml/2006/picture">
+                <pic:pic xmlns:pic="http://schemas.openxmlformats.org/drawingml/2006/picture">
+                  <pic:nvPicPr>
+                    <pic:cNvPr id="1" name=""/>
+                    <pic:cNvPicPr/>
+                  </pic:nvPicPr>
+                  <pic:blipFill>
+                    <a:blip r:embed="rId22"/>
+                    <a:stretch>
+                      <a:fillRect/>
+                    </a:stretch>
+                  </pic:blipFill>
+                  <pic:spPr>
+                    <a:xfrm>
+                      <a:off x="0" y="0"/>
+                      <a:ext cx="4711207" cy="959528"/>
+                    </a:xfrm>
+                    <a:prstGeom prst="rect">
+                      <a:avLst/>
+                    </a:prstGeom>
+                    <a:solidFill>
+                      <a:srgbClr val="FFFFFF">
+                        <a:shade val="85000"/>
+                      </a:srgbClr>
+                    </a:solidFill>
+                    <a:ln w="88900" cap="sq">
+                      <a:solidFill>
+                        <a:srgbClr val="FFFFFF"/>
+                      </a:solidFill>
+                      <a:miter lim="800000"/>
+                    </a:ln>
+                    <a:effectLst>
+                      <a:outerShdw blurRad="55000" dist="18000" dir="5400000" algn="tl" rotWithShape="0">
+                        <a:srgbClr val="000000">
+                          <a:alpha val="40000"/>
+                        </a:srgbClr>
+                      </a:outerShdw>
+                    </a:effectLst>
+                    <a:scene3d>
+                      <a:camera prst="orthographicFront"/>
+                      <a:lightRig rig="twoPt" dir="t">
+                        <a:rot lat="0" lon="0" rev="7200000"/>
+                      </a:lightRig>
+                    </a:scene3d>
+                    <a:sp3d>
+                      <a:bevelT w="25400" h="19050"/>
+                      <a:contourClr>
+                        <a:srgbClr val="FFFFFF"/>
+                      </a:contourClr>
+                    </a:sp3d>
+                  </pic:spPr>
+                </pic:pic>
+              </a:graphicData>
+            </a:graphic>
+          </wp:inline>
+        </w:drawing>
+      </w:r>
+    </w:p>
+    <w:p>
+      <w:pPr>
+        <w:pStyle w:val="Prrafodelista"/>
+        <w:numPr>
+          <w:ilvl w:val="1"/>
+          <w:numId w:val="1"/>
+        </w:numPr>
+      </w:pPr>
+      <w:r>
+        <w:t>Tras hacer clic en el botón de comprar muestra un párrafo con el articulo a adquirir.</w:t>
+      </w:r>
+    </w:p>
+    <w:p>
+      <w:pPr>
+        <w:ind w:left="1080"/>
+      </w:pPr>
+      <w:r>
+        <w:rPr>
+          <w:noProof/>
+        </w:rPr>
+        <w:drawing>
+          <wp:inline distT="0" distB="0" distL="0" distR="0" wp14:anchorId="3FB0DEA6" wp14:editId="753C53E6">
+            <wp:extent cx="4457065" cy="429773"/>
+            <wp:effectExtent l="133350" t="114300" r="114935" b="142240"/>
+            <wp:docPr id="14" name="Imagen 14"/>
+            <wp:cNvGraphicFramePr>
+              <a:graphicFrameLocks xmlns:a="http://schemas.openxmlformats.org/drawingml/2006/main" noChangeAspect="1"/>
+            </wp:cNvGraphicFramePr>
+            <a:graphic xmlns:a="http://schemas.openxmlformats.org/drawingml/2006/main">
+              <a:graphicData uri="http://schemas.openxmlformats.org/drawingml/2006/picture">
+                <pic:pic xmlns:pic="http://schemas.openxmlformats.org/drawingml/2006/picture">
+                  <pic:nvPicPr>
+                    <pic:cNvPr id="1" name=""/>
+                    <pic:cNvPicPr/>
+                  </pic:nvPicPr>
+                  <pic:blipFill>
+                    <a:blip r:embed="rId23"/>
+                    <a:stretch>
+                      <a:fillRect/>
+                    </a:stretch>
+                  </pic:blipFill>
+                  <pic:spPr>
+                    <a:xfrm>
+                      <a:off x="0" y="0"/>
+                      <a:ext cx="4734928" cy="456566"/>
+                    </a:xfrm>
+                    <a:prstGeom prst="rect">
+                      <a:avLst/>
+                    </a:prstGeom>
+                    <a:solidFill>
+                      <a:srgbClr val="FFFFFF">
+                        <a:shade val="85000"/>
+                      </a:srgbClr>
+                    </a:solidFill>
+                    <a:ln w="88900" cap="sq">
+                      <a:solidFill>
+                        <a:srgbClr val="FFFFFF"/>
+                      </a:solidFill>
+                      <a:miter lim="800000"/>
+                    </a:ln>
+                    <a:effectLst>
+                      <a:outerShdw blurRad="55000" dist="18000" dir="5400000" algn="tl" rotWithShape="0">
+                        <a:srgbClr val="000000">
+                          <a:alpha val="40000"/>
+                        </a:srgbClr>
+                      </a:outerShdw>
+                    </a:effectLst>
+                    <a:scene3d>
+                      <a:camera prst="orthographicFront"/>
+                      <a:lightRig rig="twoPt" dir="t">
+                        <a:rot lat="0" lon="0" rev="7200000"/>
+                      </a:lightRig>
+                    </a:scene3d>
+                    <a:sp3d>
+                      <a:bevelT w="25400" h="19050"/>
+                      <a:contourClr>
+                        <a:srgbClr val="FFFFFF"/>
+                      </a:contourClr>
+                    </a:sp3d>
+                  </pic:spPr>
+                </pic:pic>
+              </a:graphicData>
+            </a:graphic>
+          </wp:inline>
+        </w:drawing>
+      </w:r>
+    </w:p>
+    <w:p>
+      <w:pPr>
+        <w:rPr>
+          <w:rFonts w:asciiTheme="majorHAnsi" w:eastAsiaTheme="majorEastAsia" w:hAnsiTheme="majorHAnsi" w:cstheme="majorBidi"/>
+          <w:color w:val="2E74B5" w:themeColor="accent1" w:themeShade="BF"/>
+          <w:sz w:val="32"/>
+          <w:szCs w:val="32"/>
+        </w:rPr>
+      </w:pPr>
+      <w:r>
+        <w:br w:type="page"/>
+      </w:r>
     </w:p>
     <w:p>
       <w:pPr>
         <w:pStyle w:val="Ttulo1"/>
       </w:pPr>
-      <w:bookmarkStart w:id="2" w:name="_Toc526174842"/>
-      <w:r>
+      <w:bookmarkStart w:id="2" w:name="_Toc526783982"/>
+      <w:r>
+        <w:lastRenderedPageBreak/>
         <w:t>Consistencia entre el sistema y el mundo real</w:t>
       </w:r>
       <w:bookmarkEnd w:id="2"/>
     </w:p>
     <w:p>
+      <w:pPr>
+        <w:tabs>
+          <w:tab w:val="left" w:pos="5190"/>
+        </w:tabs>
+      </w:pPr>
       <w:r>
         <w:t>Esto es un texto temporal de relleno.</w:t>
       </w:r>
+      <w:r>
+        <w:tab/>
+      </w:r>
     </w:p>
     <w:p>
       <w:pPr>
@@ -1652,7 +2407,7 @@
           <w:numId w:val="1"/>
         </w:numPr>
       </w:pPr>
-      <w:hyperlink r:id="rId18" w:history="1">
+      <w:hyperlink r:id="rId24" w:history="1">
         <w:r>
           <w:rPr>
             <w:rStyle w:val="Hipervnculo"/>
@@ -1661,8 +2416,378 @@
         </w:r>
       </w:hyperlink>
       <w:r>
-        <w:t>: Esto es un texto temporal de relleno.</w:t>
-      </w:r>
+        <w:t>:</w:t>
+      </w:r>
+    </w:p>
+    <w:p>
+      <w:pPr>
+        <w:pStyle w:val="Prrafodelista"/>
+        <w:numPr>
+          <w:ilvl w:val="1"/>
+          <w:numId w:val="1"/>
+        </w:numPr>
+      </w:pPr>
+      <w:r>
+        <w:t>La página tiene un Nav por el que navegar por todas las páginas</w:t>
+      </w:r>
+    </w:p>
+    <w:p>
+      <w:pPr>
+        <w:ind w:left="1080"/>
+      </w:pPr>
+      <w:r>
+        <w:rPr>
+          <w:noProof/>
+        </w:rPr>
+        <w:drawing>
+          <wp:inline distT="0" distB="0" distL="0" distR="0" wp14:anchorId="3B435A64" wp14:editId="21EF90A3">
+            <wp:extent cx="4461510" cy="635543"/>
+            <wp:effectExtent l="133350" t="114300" r="129540" b="165100"/>
+            <wp:docPr id="15" name="Imagen 15"/>
+            <wp:cNvGraphicFramePr>
+              <a:graphicFrameLocks xmlns:a="http://schemas.openxmlformats.org/drawingml/2006/main" noChangeAspect="1"/>
+            </wp:cNvGraphicFramePr>
+            <a:graphic xmlns:a="http://schemas.openxmlformats.org/drawingml/2006/main">
+              <a:graphicData uri="http://schemas.openxmlformats.org/drawingml/2006/picture">
+                <pic:pic xmlns:pic="http://schemas.openxmlformats.org/drawingml/2006/picture">
+                  <pic:nvPicPr>
+                    <pic:cNvPr id="1" name=""/>
+                    <pic:cNvPicPr/>
+                  </pic:nvPicPr>
+                  <pic:blipFill>
+                    <a:blip r:embed="rId25"/>
+                    <a:stretch>
+                      <a:fillRect/>
+                    </a:stretch>
+                  </pic:blipFill>
+                  <pic:spPr>
+                    <a:xfrm>
+                      <a:off x="0" y="0"/>
+                      <a:ext cx="4662882" cy="664229"/>
+                    </a:xfrm>
+                    <a:prstGeom prst="rect">
+                      <a:avLst/>
+                    </a:prstGeom>
+                    <a:solidFill>
+                      <a:srgbClr val="FFFFFF">
+                        <a:shade val="85000"/>
+                      </a:srgbClr>
+                    </a:solidFill>
+                    <a:ln w="88900" cap="sq">
+                      <a:solidFill>
+                        <a:srgbClr val="FFFFFF"/>
+                      </a:solidFill>
+                      <a:miter lim="800000"/>
+                    </a:ln>
+                    <a:effectLst>
+                      <a:outerShdw blurRad="55000" dist="18000" dir="5400000" algn="tl" rotWithShape="0">
+                        <a:srgbClr val="000000">
+                          <a:alpha val="40000"/>
+                        </a:srgbClr>
+                      </a:outerShdw>
+                    </a:effectLst>
+                    <a:scene3d>
+                      <a:camera prst="orthographicFront"/>
+                      <a:lightRig rig="twoPt" dir="t">
+                        <a:rot lat="0" lon="0" rev="7200000"/>
+                      </a:lightRig>
+                    </a:scene3d>
+                    <a:sp3d>
+                      <a:bevelT w="25400" h="19050"/>
+                      <a:contourClr>
+                        <a:srgbClr val="FFFFFF"/>
+                      </a:contourClr>
+                    </a:sp3d>
+                  </pic:spPr>
+                </pic:pic>
+              </a:graphicData>
+            </a:graphic>
+          </wp:inline>
+        </w:drawing>
+      </w:r>
+    </w:p>
+    <w:p>
+      <w:pPr>
+        <w:pStyle w:val="Prrafodelista"/>
+        <w:numPr>
+          <w:ilvl w:val="1"/>
+          <w:numId w:val="1"/>
+        </w:numPr>
+      </w:pPr>
+      <w:r>
+        <w:t>Un carrusel con un poco de publicidad con personal dando uso a algunos productos destacados.</w:t>
+      </w:r>
+    </w:p>
+    <w:p>
+      <w:pPr>
+        <w:ind w:left="1080"/>
+      </w:pPr>
+      <w:r>
+        <w:rPr>
+          <w:noProof/>
+        </w:rPr>
+        <w:drawing>
+          <wp:inline distT="0" distB="0" distL="0" distR="0" wp14:anchorId="6721A833" wp14:editId="113EA610">
+            <wp:extent cx="4442371" cy="1356995"/>
+            <wp:effectExtent l="133350" t="114300" r="130175" b="167005"/>
+            <wp:docPr id="16" name="Imagen 16"/>
+            <wp:cNvGraphicFramePr>
+              <a:graphicFrameLocks xmlns:a="http://schemas.openxmlformats.org/drawingml/2006/main" noChangeAspect="1"/>
+            </wp:cNvGraphicFramePr>
+            <a:graphic xmlns:a="http://schemas.openxmlformats.org/drawingml/2006/main">
+              <a:graphicData uri="http://schemas.openxmlformats.org/drawingml/2006/picture">
+                <pic:pic xmlns:pic="http://schemas.openxmlformats.org/drawingml/2006/picture">
+                  <pic:nvPicPr>
+                    <pic:cNvPr id="1" name=""/>
+                    <pic:cNvPicPr/>
+                  </pic:nvPicPr>
+                  <pic:blipFill>
+                    <a:blip r:embed="rId26"/>
+                    <a:stretch>
+                      <a:fillRect/>
+                    </a:stretch>
+                  </pic:blipFill>
+                  <pic:spPr>
+                    <a:xfrm>
+                      <a:off x="0" y="0"/>
+                      <a:ext cx="4483203" cy="1369468"/>
+                    </a:xfrm>
+                    <a:prstGeom prst="rect">
+                      <a:avLst/>
+                    </a:prstGeom>
+                    <a:solidFill>
+                      <a:srgbClr val="FFFFFF">
+                        <a:shade val="85000"/>
+                      </a:srgbClr>
+                    </a:solidFill>
+                    <a:ln w="88900" cap="sq">
+                      <a:solidFill>
+                        <a:srgbClr val="FFFFFF"/>
+                      </a:solidFill>
+                      <a:miter lim="800000"/>
+                    </a:ln>
+                    <a:effectLst>
+                      <a:outerShdw blurRad="55000" dist="18000" dir="5400000" algn="tl" rotWithShape="0">
+                        <a:srgbClr val="000000">
+                          <a:alpha val="40000"/>
+                        </a:srgbClr>
+                      </a:outerShdw>
+                    </a:effectLst>
+                    <a:scene3d>
+                      <a:camera prst="orthographicFront"/>
+                      <a:lightRig rig="twoPt" dir="t">
+                        <a:rot lat="0" lon="0" rev="7200000"/>
+                      </a:lightRig>
+                    </a:scene3d>
+                    <a:sp3d>
+                      <a:bevelT w="25400" h="19050"/>
+                      <a:contourClr>
+                        <a:srgbClr val="FFFFFF"/>
+                      </a:contourClr>
+                    </a:sp3d>
+                  </pic:spPr>
+                </pic:pic>
+              </a:graphicData>
+            </a:graphic>
+          </wp:inline>
+        </w:drawing>
+      </w:r>
+    </w:p>
+    <w:p>
+      <w:pPr>
+        <w:pStyle w:val="Prrafodelista"/>
+        <w:numPr>
+          <w:ilvl w:val="1"/>
+          <w:numId w:val="1"/>
+        </w:numPr>
+      </w:pPr>
+      <w:r>
+        <w:t>Un</w:t>
+      </w:r>
+      <w:r>
+        <w:t>a sección con productos y valoraciones con acceso directo a los mismos</w:t>
+      </w:r>
+      <w:r>
+        <w:t>.</w:t>
+      </w:r>
+    </w:p>
+    <w:p>
+      <w:pPr>
+        <w:ind w:left="1080"/>
+      </w:pPr>
+      <w:r>
+        <w:rPr>
+          <w:noProof/>
+        </w:rPr>
+        <w:drawing>
+          <wp:inline distT="0" distB="0" distL="0" distR="0" wp14:anchorId="4156770F" wp14:editId="7CBBD14B">
+            <wp:extent cx="4423410" cy="2404745"/>
+            <wp:effectExtent l="133350" t="114300" r="129540" b="167005"/>
+            <wp:docPr id="19" name="Imagen 19"/>
+            <wp:cNvGraphicFramePr>
+              <a:graphicFrameLocks xmlns:a="http://schemas.openxmlformats.org/drawingml/2006/main" noChangeAspect="1"/>
+            </wp:cNvGraphicFramePr>
+            <a:graphic xmlns:a="http://schemas.openxmlformats.org/drawingml/2006/main">
+              <a:graphicData uri="http://schemas.openxmlformats.org/drawingml/2006/picture">
+                <pic:pic xmlns:pic="http://schemas.openxmlformats.org/drawingml/2006/picture">
+                  <pic:nvPicPr>
+                    <pic:cNvPr id="1" name=""/>
+                    <pic:cNvPicPr/>
+                  </pic:nvPicPr>
+                  <pic:blipFill>
+                    <a:blip r:embed="rId27"/>
+                    <a:stretch>
+                      <a:fillRect/>
+                    </a:stretch>
+                  </pic:blipFill>
+                  <pic:spPr>
+                    <a:xfrm>
+                      <a:off x="0" y="0"/>
+                      <a:ext cx="4423410" cy="2404745"/>
+                    </a:xfrm>
+                    <a:prstGeom prst="rect">
+                      <a:avLst/>
+                    </a:prstGeom>
+                    <a:solidFill>
+                      <a:srgbClr val="FFFFFF">
+                        <a:shade val="85000"/>
+                      </a:srgbClr>
+                    </a:solidFill>
+                    <a:ln w="88900" cap="sq">
+                      <a:solidFill>
+                        <a:srgbClr val="FFFFFF"/>
+                      </a:solidFill>
+                      <a:miter lim="800000"/>
+                    </a:ln>
+                    <a:effectLst>
+                      <a:outerShdw blurRad="55000" dist="18000" dir="5400000" algn="tl" rotWithShape="0">
+                        <a:srgbClr val="000000">
+                          <a:alpha val="40000"/>
+                        </a:srgbClr>
+                      </a:outerShdw>
+                    </a:effectLst>
+                    <a:scene3d>
+                      <a:camera prst="orthographicFront"/>
+                      <a:lightRig rig="twoPt" dir="t">
+                        <a:rot lat="0" lon="0" rev="7200000"/>
+                      </a:lightRig>
+                    </a:scene3d>
+                    <a:sp3d>
+                      <a:bevelT w="25400" h="19050"/>
+                      <a:contourClr>
+                        <a:srgbClr val="FFFFFF"/>
+                      </a:contourClr>
+                    </a:sp3d>
+                  </pic:spPr>
+                </pic:pic>
+              </a:graphicData>
+            </a:graphic>
+          </wp:inline>
+        </w:drawing>
+      </w:r>
+    </w:p>
+    <w:p>
+      <w:pPr>
+        <w:pStyle w:val="Prrafodelista"/>
+        <w:numPr>
+          <w:ilvl w:val="1"/>
+          <w:numId w:val="1"/>
+        </w:numPr>
+      </w:pPr>
+      <w:r>
+        <w:t xml:space="preserve">Y finalmente un </w:t>
+      </w:r>
+      <w:proofErr w:type="spellStart"/>
+      <w:r>
+        <w:t>Fotter</w:t>
+      </w:r>
+      <w:proofErr w:type="spellEnd"/>
+      <w:r>
+        <w:t xml:space="preserve"> con un poco de información de contacto</w:t>
+      </w:r>
+      <w:r>
+        <w:t>.</w:t>
+      </w:r>
+    </w:p>
+    <w:p>
+      <w:pPr>
+        <w:ind w:left="1080"/>
+      </w:pPr>
+      <w:r>
+        <w:rPr>
+          <w:noProof/>
+        </w:rPr>
+        <w:drawing>
+          <wp:inline distT="0" distB="0" distL="0" distR="0" wp14:anchorId="008AE970" wp14:editId="4FFC245D">
+            <wp:extent cx="4442460" cy="944245"/>
+            <wp:effectExtent l="114300" t="114300" r="129540" b="141605"/>
+            <wp:docPr id="22" name="Imagen 22"/>
+            <wp:cNvGraphicFramePr>
+              <a:graphicFrameLocks xmlns:a="http://schemas.openxmlformats.org/drawingml/2006/main" noChangeAspect="1"/>
+            </wp:cNvGraphicFramePr>
+            <a:graphic xmlns:a="http://schemas.openxmlformats.org/drawingml/2006/main">
+              <a:graphicData uri="http://schemas.openxmlformats.org/drawingml/2006/picture">
+                <pic:pic xmlns:pic="http://schemas.openxmlformats.org/drawingml/2006/picture">
+                  <pic:nvPicPr>
+                    <pic:cNvPr id="1" name=""/>
+                    <pic:cNvPicPr/>
+                  </pic:nvPicPr>
+                  <pic:blipFill>
+                    <a:blip r:embed="rId28"/>
+                    <a:stretch>
+                      <a:fillRect/>
+                    </a:stretch>
+                  </pic:blipFill>
+                  <pic:spPr>
+                    <a:xfrm>
+                      <a:off x="0" y="0"/>
+                      <a:ext cx="4604225" cy="978628"/>
+                    </a:xfrm>
+                    <a:prstGeom prst="rect">
+                      <a:avLst/>
+                    </a:prstGeom>
+                    <a:solidFill>
+                      <a:srgbClr val="FFFFFF">
+                        <a:shade val="85000"/>
+                      </a:srgbClr>
+                    </a:solidFill>
+                    <a:ln w="88900" cap="sq">
+                      <a:solidFill>
+                        <a:srgbClr val="FFFFFF"/>
+                      </a:solidFill>
+                      <a:miter lim="800000"/>
+                    </a:ln>
+                    <a:effectLst>
+                      <a:outerShdw blurRad="55000" dist="18000" dir="5400000" algn="tl" rotWithShape="0">
+                        <a:srgbClr val="000000">
+                          <a:alpha val="40000"/>
+                        </a:srgbClr>
+                      </a:outerShdw>
+                    </a:effectLst>
+                    <a:scene3d>
+                      <a:camera prst="orthographicFront"/>
+                      <a:lightRig rig="twoPt" dir="t">
+                        <a:rot lat="0" lon="0" rev="7200000"/>
+                      </a:lightRig>
+                    </a:scene3d>
+                    <a:sp3d>
+                      <a:bevelT w="25400" h="19050"/>
+                      <a:contourClr>
+                        <a:srgbClr val="FFFFFF"/>
+                      </a:contourClr>
+                    </a:sp3d>
+                  </pic:spPr>
+                </pic:pic>
+              </a:graphicData>
+            </a:graphic>
+          </wp:inline>
+        </w:drawing>
+      </w:r>
+    </w:p>
+    <w:p>
+      <w:pPr>
+        <w:ind w:left="1080"/>
+      </w:pPr>
     </w:p>
     <w:p>
       <w:pPr>
@@ -1672,7 +2797,7 @@
           <w:numId w:val="1"/>
         </w:numPr>
       </w:pPr>
-      <w:hyperlink r:id="rId19" w:history="1">
+      <w:hyperlink r:id="rId29" w:history="1">
         <w:r>
           <w:rPr>
             <w:rStyle w:val="Hipervnculo"/>
@@ -1681,8 +2806,397 @@
         </w:r>
       </w:hyperlink>
       <w:r>
-        <w:t>: Esto es un texto temporal de relleno.</w:t>
-      </w:r>
+        <w:t>:</w:t>
+      </w:r>
+      <w:r>
+        <w:t xml:space="preserve"> </w:t>
+      </w:r>
+    </w:p>
+    <w:p>
+      <w:pPr>
+        <w:pStyle w:val="Prrafodelista"/>
+        <w:numPr>
+          <w:ilvl w:val="1"/>
+          <w:numId w:val="1"/>
+        </w:numPr>
+      </w:pPr>
+      <w:r>
+        <w:t xml:space="preserve">Un Nav como la anterior con el añadido de que está </w:t>
+      </w:r>
+      <w:proofErr w:type="spellStart"/>
+      <w:r>
+        <w:t>fixed</w:t>
+      </w:r>
+      <w:proofErr w:type="spellEnd"/>
+      <w:r>
+        <w:t xml:space="preserve"> top</w:t>
+      </w:r>
+      <w:r>
+        <w:t>, con barra de búsqueda para las preguntas e iconos para gestionar tareas de tu sesión.</w:t>
+      </w:r>
+    </w:p>
+    <w:p>
+      <w:pPr>
+        <w:ind w:left="720" w:firstLine="360"/>
+      </w:pPr>
+      <w:r>
+        <w:rPr>
+          <w:noProof/>
+        </w:rPr>
+        <w:drawing>
+          <wp:inline distT="0" distB="0" distL="0" distR="0" wp14:anchorId="2ED336C1" wp14:editId="77E85689">
+            <wp:extent cx="4442460" cy="296199"/>
+            <wp:effectExtent l="133350" t="114300" r="129540" b="161290"/>
+            <wp:docPr id="24" name="Imagen 24"/>
+            <wp:cNvGraphicFramePr>
+              <a:graphicFrameLocks xmlns:a="http://schemas.openxmlformats.org/drawingml/2006/main" noChangeAspect="1"/>
+            </wp:cNvGraphicFramePr>
+            <a:graphic xmlns:a="http://schemas.openxmlformats.org/drawingml/2006/main">
+              <a:graphicData uri="http://schemas.openxmlformats.org/drawingml/2006/picture">
+                <pic:pic xmlns:pic="http://schemas.openxmlformats.org/drawingml/2006/picture">
+                  <pic:nvPicPr>
+                    <pic:cNvPr id="1" name=""/>
+                    <pic:cNvPicPr/>
+                  </pic:nvPicPr>
+                  <pic:blipFill>
+                    <a:blip r:embed="rId30"/>
+                    <a:stretch>
+                      <a:fillRect/>
+                    </a:stretch>
+                  </pic:blipFill>
+                  <pic:spPr>
+                    <a:xfrm>
+                      <a:off x="0" y="0"/>
+                      <a:ext cx="4603668" cy="306947"/>
+                    </a:xfrm>
+                    <a:prstGeom prst="rect">
+                      <a:avLst/>
+                    </a:prstGeom>
+                    <a:solidFill>
+                      <a:srgbClr val="FFFFFF">
+                        <a:shade val="85000"/>
+                      </a:srgbClr>
+                    </a:solidFill>
+                    <a:ln w="88900" cap="sq">
+                      <a:solidFill>
+                        <a:srgbClr val="FFFFFF"/>
+                      </a:solidFill>
+                      <a:miter lim="800000"/>
+                    </a:ln>
+                    <a:effectLst>
+                      <a:outerShdw blurRad="55000" dist="18000" dir="5400000" algn="tl" rotWithShape="0">
+                        <a:srgbClr val="000000">
+                          <a:alpha val="40000"/>
+                        </a:srgbClr>
+                      </a:outerShdw>
+                    </a:effectLst>
+                    <a:scene3d>
+                      <a:camera prst="orthographicFront"/>
+                      <a:lightRig rig="twoPt" dir="t">
+                        <a:rot lat="0" lon="0" rev="7200000"/>
+                      </a:lightRig>
+                    </a:scene3d>
+                    <a:sp3d>
+                      <a:bevelT w="25400" h="19050"/>
+                      <a:contourClr>
+                        <a:srgbClr val="FFFFFF"/>
+                      </a:contourClr>
+                    </a:sp3d>
+                  </pic:spPr>
+                </pic:pic>
+              </a:graphicData>
+            </a:graphic>
+          </wp:inline>
+        </w:drawing>
+      </w:r>
+    </w:p>
+    <w:p>
+      <w:pPr>
+        <w:pStyle w:val="Prrafodelista"/>
+        <w:numPr>
+          <w:ilvl w:val="1"/>
+          <w:numId w:val="1"/>
+        </w:numPr>
+      </w:pPr>
+      <w:r>
+        <w:t>Un panel lateral con el que filtra por usuario o tags y navegar a las páginas de inicio y preguntas principales.</w:t>
+      </w:r>
+    </w:p>
+    <w:p>
+      <w:pPr>
+        <w:ind w:left="1080"/>
+      </w:pPr>
+      <w:r>
+        <w:rPr>
+          <w:noProof/>
+        </w:rPr>
+        <w:drawing>
+          <wp:inline distT="0" distB="0" distL="0" distR="0" wp14:anchorId="78B5023C" wp14:editId="5323AA10">
+            <wp:extent cx="4442460" cy="1570324"/>
+            <wp:effectExtent l="133350" t="114300" r="129540" b="163830"/>
+            <wp:docPr id="26" name="Imagen 26"/>
+            <wp:cNvGraphicFramePr>
+              <a:graphicFrameLocks xmlns:a="http://schemas.openxmlformats.org/drawingml/2006/main" noChangeAspect="1"/>
+            </wp:cNvGraphicFramePr>
+            <a:graphic xmlns:a="http://schemas.openxmlformats.org/drawingml/2006/main">
+              <a:graphicData uri="http://schemas.openxmlformats.org/drawingml/2006/picture">
+                <pic:pic xmlns:pic="http://schemas.openxmlformats.org/drawingml/2006/picture">
+                  <pic:nvPicPr>
+                    <pic:cNvPr id="1" name=""/>
+                    <pic:cNvPicPr/>
+                  </pic:nvPicPr>
+                  <pic:blipFill>
+                    <a:blip r:embed="rId31"/>
+                    <a:stretch>
+                      <a:fillRect/>
+                    </a:stretch>
+                  </pic:blipFill>
+                  <pic:spPr>
+                    <a:xfrm>
+                      <a:off x="0" y="0"/>
+                      <a:ext cx="4493424" cy="1588339"/>
+                    </a:xfrm>
+                    <a:prstGeom prst="rect">
+                      <a:avLst/>
+                    </a:prstGeom>
+                    <a:solidFill>
+                      <a:srgbClr val="FFFFFF">
+                        <a:shade val="85000"/>
+                      </a:srgbClr>
+                    </a:solidFill>
+                    <a:ln w="88900" cap="sq">
+                      <a:solidFill>
+                        <a:srgbClr val="FFFFFF"/>
+                      </a:solidFill>
+                      <a:miter lim="800000"/>
+                    </a:ln>
+                    <a:effectLst>
+                      <a:outerShdw blurRad="55000" dist="18000" dir="5400000" algn="tl" rotWithShape="0">
+                        <a:srgbClr val="000000">
+                          <a:alpha val="40000"/>
+                        </a:srgbClr>
+                      </a:outerShdw>
+                    </a:effectLst>
+                    <a:scene3d>
+                      <a:camera prst="orthographicFront"/>
+                      <a:lightRig rig="twoPt" dir="t">
+                        <a:rot lat="0" lon="0" rev="7200000"/>
+                      </a:lightRig>
+                    </a:scene3d>
+                    <a:sp3d>
+                      <a:bevelT w="25400" h="19050"/>
+                      <a:contourClr>
+                        <a:srgbClr val="FFFFFF"/>
+                      </a:contourClr>
+                    </a:sp3d>
+                  </pic:spPr>
+                </pic:pic>
+              </a:graphicData>
+            </a:graphic>
+          </wp:inline>
+        </w:drawing>
+      </w:r>
+    </w:p>
+    <w:p>
+      <w:pPr>
+        <w:pStyle w:val="Prrafodelista"/>
+        <w:numPr>
+          <w:ilvl w:val="1"/>
+          <w:numId w:val="1"/>
+        </w:numPr>
+      </w:pPr>
+      <w:r>
+        <w:t>Más paneles laterales los cuales muestran contenidos destacados, etiquetas en seguimiento y algunas preguntas populares de otros usuarios.</w:t>
+      </w:r>
+    </w:p>
+    <w:p>
+      <w:pPr>
+        <w:ind w:left="1080"/>
+      </w:pPr>
+      <w:r>
+        <w:rPr>
+          <w:noProof/>
+        </w:rPr>
+        <w:drawing>
+          <wp:inline distT="0" distB="0" distL="0" distR="0" wp14:anchorId="3EA154B7" wp14:editId="4E3BC0CE">
+            <wp:extent cx="4421627" cy="1848411"/>
+            <wp:effectExtent l="133350" t="114300" r="131445" b="171450"/>
+            <wp:docPr id="29" name="Imagen 29"/>
+            <wp:cNvGraphicFramePr>
+              <a:graphicFrameLocks xmlns:a="http://schemas.openxmlformats.org/drawingml/2006/main" noChangeAspect="1"/>
+            </wp:cNvGraphicFramePr>
+            <a:graphic xmlns:a="http://schemas.openxmlformats.org/drawingml/2006/main">
+              <a:graphicData uri="http://schemas.openxmlformats.org/drawingml/2006/picture">
+                <pic:pic xmlns:pic="http://schemas.openxmlformats.org/drawingml/2006/picture">
+                  <pic:nvPicPr>
+                    <pic:cNvPr id="0" name="Picture 1"/>
+                    <pic:cNvPicPr>
+                      <a:picLocks noChangeAspect="1" noChangeArrowheads="1"/>
+                    </pic:cNvPicPr>
+                  </pic:nvPicPr>
+                  <pic:blipFill>
+                    <a:blip r:embed="rId32">
+                      <a:extLst>
+                        <a:ext uri="{28A0092B-C50C-407E-A947-70E740481C1C}">
+                          <a14:useLocalDpi xmlns:a14="http://schemas.microsoft.com/office/drawing/2010/main" val="0"/>
+                        </a:ext>
+                      </a:extLst>
+                    </a:blip>
+                    <a:srcRect/>
+                    <a:stretch>
+                      <a:fillRect/>
+                    </a:stretch>
+                  </pic:blipFill>
+                  <pic:spPr bwMode="auto">
+                    <a:xfrm>
+                      <a:off x="0" y="0"/>
+                      <a:ext cx="4435498" cy="1854210"/>
+                    </a:xfrm>
+                    <a:prstGeom prst="rect">
+                      <a:avLst/>
+                    </a:prstGeom>
+                    <a:solidFill>
+                      <a:srgbClr val="FFFFFF">
+                        <a:shade val="85000"/>
+                      </a:srgbClr>
+                    </a:solidFill>
+                    <a:ln w="88900" cap="sq">
+                      <a:solidFill>
+                        <a:srgbClr val="FFFFFF"/>
+                      </a:solidFill>
+                      <a:miter lim="800000"/>
+                    </a:ln>
+                    <a:effectLst>
+                      <a:outerShdw blurRad="55000" dist="18000" dir="5400000" algn="tl" rotWithShape="0">
+                        <a:srgbClr val="000000">
+                          <a:alpha val="40000"/>
+                        </a:srgbClr>
+                      </a:outerShdw>
+                    </a:effectLst>
+                    <a:scene3d>
+                      <a:camera prst="orthographicFront"/>
+                      <a:lightRig rig="twoPt" dir="t">
+                        <a:rot lat="0" lon="0" rev="7200000"/>
+                      </a:lightRig>
+                    </a:scene3d>
+                    <a:sp3d>
+                      <a:bevelT w="25400" h="19050"/>
+                      <a:contourClr>
+                        <a:srgbClr val="FFFFFF"/>
+                      </a:contourClr>
+                    </a:sp3d>
+                  </pic:spPr>
+                </pic:pic>
+              </a:graphicData>
+            </a:graphic>
+          </wp:inline>
+        </w:drawing>
+      </w:r>
+    </w:p>
+    <w:p>
+      <w:pPr>
+        <w:pStyle w:val="Prrafodelista"/>
+        <w:numPr>
+          <w:ilvl w:val="1"/>
+          <w:numId w:val="1"/>
+        </w:numPr>
+      </w:pPr>
+      <w:r>
+        <w:t xml:space="preserve">Finalmente, un </w:t>
+      </w:r>
+      <w:bookmarkStart w:id="3" w:name="_Hlk526784200"/>
+      <w:proofErr w:type="spellStart"/>
+      <w:r>
+        <w:t>footer</w:t>
+      </w:r>
+      <w:bookmarkEnd w:id="3"/>
+      <w:proofErr w:type="spellEnd"/>
+      <w:r>
+        <w:t>, con secciones de contacto, enlaces a otras páginas relacionadas y un área para acceder a sus redes sociales</w:t>
+      </w:r>
+      <w:r>
+        <w:t>.</w:t>
+      </w:r>
+    </w:p>
+    <w:p>
+      <w:pPr>
+        <w:ind w:left="1080"/>
+      </w:pPr>
+      <w:r>
+        <w:rPr>
+          <w:noProof/>
+        </w:rPr>
+        <w:drawing>
+          <wp:inline distT="0" distB="0" distL="0" distR="0" wp14:anchorId="006BF4B2" wp14:editId="4F0DBE20">
+            <wp:extent cx="4442460" cy="878148"/>
+            <wp:effectExtent l="114300" t="114300" r="129540" b="151130"/>
+            <wp:docPr id="31" name="Imagen 31"/>
+            <wp:cNvGraphicFramePr>
+              <a:graphicFrameLocks xmlns:a="http://schemas.openxmlformats.org/drawingml/2006/main" noChangeAspect="1"/>
+            </wp:cNvGraphicFramePr>
+            <a:graphic xmlns:a="http://schemas.openxmlformats.org/drawingml/2006/main">
+              <a:graphicData uri="http://schemas.openxmlformats.org/drawingml/2006/picture">
+                <pic:pic xmlns:pic="http://schemas.openxmlformats.org/drawingml/2006/picture">
+                  <pic:nvPicPr>
+                    <pic:cNvPr id="1" name=""/>
+                    <pic:cNvPicPr/>
+                  </pic:nvPicPr>
+                  <pic:blipFill>
+                    <a:blip r:embed="rId33"/>
+                    <a:stretch>
+                      <a:fillRect/>
+                    </a:stretch>
+                  </pic:blipFill>
+                  <pic:spPr>
+                    <a:xfrm>
+                      <a:off x="0" y="0"/>
+                      <a:ext cx="4545486" cy="898513"/>
+                    </a:xfrm>
+                    <a:prstGeom prst="rect">
+                      <a:avLst/>
+                    </a:prstGeom>
+                    <a:solidFill>
+                      <a:srgbClr val="FFFFFF">
+                        <a:shade val="85000"/>
+                      </a:srgbClr>
+                    </a:solidFill>
+                    <a:ln w="88900" cap="sq">
+                      <a:solidFill>
+                        <a:srgbClr val="FFFFFF"/>
+                      </a:solidFill>
+                      <a:miter lim="800000"/>
+                    </a:ln>
+                    <a:effectLst>
+                      <a:outerShdw blurRad="55000" dist="18000" dir="5400000" algn="tl" rotWithShape="0">
+                        <a:srgbClr val="000000">
+                          <a:alpha val="40000"/>
+                        </a:srgbClr>
+                      </a:outerShdw>
+                    </a:effectLst>
+                    <a:scene3d>
+                      <a:camera prst="orthographicFront"/>
+                      <a:lightRig rig="twoPt" dir="t">
+                        <a:rot lat="0" lon="0" rev="7200000"/>
+                      </a:lightRig>
+                    </a:scene3d>
+                    <a:sp3d>
+                      <a:bevelT w="25400" h="19050"/>
+                      <a:contourClr>
+                        <a:srgbClr val="FFFFFF"/>
+                      </a:contourClr>
+                    </a:sp3d>
+                  </pic:spPr>
+                </pic:pic>
+              </a:graphicData>
+            </a:graphic>
+          </wp:inline>
+        </w:drawing>
+      </w:r>
+    </w:p>
+    <w:p>
+      <w:pPr>
+        <w:ind w:left="720" w:firstLine="360"/>
+      </w:pPr>
     </w:p>
     <w:p>
       <w:pPr>
@@ -1692,7 +3206,13 @@
           <w:numId w:val="1"/>
         </w:numPr>
       </w:pPr>
-      <w:hyperlink r:id="rId20" w:history="1">
+      <w:r>
+        <w:rPr>
+          <w:rStyle w:val="Hipervnculo"/>
+        </w:rPr>
+        <w:br w:type="page"/>
+      </w:r>
+      <w:hyperlink r:id="rId34" w:history="1">
         <w:r>
           <w:rPr>
             <w:rStyle w:val="Hipervnculo"/>
@@ -1701,7 +3221,382 @@
         </w:r>
       </w:hyperlink>
       <w:r>
-        <w:t>: Esto es un texto temporal de relleno.</w:t>
+        <w:t>:</w:t>
+      </w:r>
+    </w:p>
+    <w:p>
+      <w:pPr>
+        <w:pStyle w:val="Prrafodelista"/>
+        <w:numPr>
+          <w:ilvl w:val="1"/>
+          <w:numId w:val="1"/>
+        </w:numPr>
+      </w:pPr>
+      <w:r>
+        <w:t>Un Nav con una sección superior para seleccionar la moneda, el idioma, acceder a tu sesión y otra inferior para acceder a las páginas.</w:t>
+      </w:r>
+    </w:p>
+    <w:p>
+      <w:pPr>
+        <w:ind w:left="1080"/>
+      </w:pPr>
+      <w:r>
+        <w:rPr>
+          <w:noProof/>
+        </w:rPr>
+        <w:drawing>
+          <wp:inline distT="0" distB="0" distL="0" distR="0" wp14:anchorId="7FB3AA4F" wp14:editId="2A9993E2">
+            <wp:extent cx="4442460" cy="619420"/>
+            <wp:effectExtent l="133350" t="114300" r="129540" b="142875"/>
+            <wp:docPr id="35" name="Imagen 35"/>
+            <wp:cNvGraphicFramePr>
+              <a:graphicFrameLocks xmlns:a="http://schemas.openxmlformats.org/drawingml/2006/main" noChangeAspect="1"/>
+            </wp:cNvGraphicFramePr>
+            <a:graphic xmlns:a="http://schemas.openxmlformats.org/drawingml/2006/main">
+              <a:graphicData uri="http://schemas.openxmlformats.org/drawingml/2006/picture">
+                <pic:pic xmlns:pic="http://schemas.openxmlformats.org/drawingml/2006/picture">
+                  <pic:nvPicPr>
+                    <pic:cNvPr id="1" name=""/>
+                    <pic:cNvPicPr/>
+                  </pic:nvPicPr>
+                  <pic:blipFill rotWithShape="1">
+                    <a:blip r:embed="rId35"/>
+                    <a:srcRect l="-1512" t="714" r="260" b="-714"/>
+                    <a:stretch/>
+                  </pic:blipFill>
+                  <pic:spPr bwMode="auto">
+                    <a:xfrm>
+                      <a:off x="0" y="0"/>
+                      <a:ext cx="4895198" cy="682546"/>
+                    </a:xfrm>
+                    <a:prstGeom prst="rect">
+                      <a:avLst/>
+                    </a:prstGeom>
+                    <a:solidFill>
+                      <a:srgbClr val="FFFFFF">
+                        <a:shade val="85000"/>
+                      </a:srgbClr>
+                    </a:solidFill>
+                    <a:ln w="88900" cap="sq" cmpd="sng" algn="ctr">
+                      <a:solidFill>
+                        <a:srgbClr val="FFFFFF"/>
+                      </a:solidFill>
+                      <a:prstDash val="solid"/>
+                      <a:miter lim="800000"/>
+                      <a:headEnd type="none" w="med" len="med"/>
+                      <a:tailEnd type="none" w="med" len="med"/>
+                    </a:ln>
+                    <a:effectLst>
+                      <a:outerShdw blurRad="55000" dist="18000" dir="5400000" algn="tl" rotWithShape="0">
+                        <a:srgbClr val="000000">
+                          <a:alpha val="40000"/>
+                        </a:srgbClr>
+                      </a:outerShdw>
+                    </a:effectLst>
+                    <a:scene3d>
+                      <a:camera prst="orthographicFront"/>
+                      <a:lightRig rig="twoPt" dir="t">
+                        <a:rot lat="0" lon="0" rev="7200000"/>
+                      </a:lightRig>
+                    </a:scene3d>
+                    <a:sp3d>
+                      <a:bevelT w="25400" h="19050"/>
+                      <a:contourClr>
+                        <a:srgbClr val="FFFFFF"/>
+                      </a:contourClr>
+                    </a:sp3d>
+                    <a:extLst>
+                      <a:ext uri="{53640926-AAD7-44D8-BBD7-CCE9431645EC}">
+                        <a14:shadowObscured xmlns:a14="http://schemas.microsoft.com/office/drawing/2010/main"/>
+                      </a:ext>
+                    </a:extLst>
+                  </pic:spPr>
+                </pic:pic>
+              </a:graphicData>
+            </a:graphic>
+          </wp:inline>
+        </w:drawing>
+      </w:r>
+    </w:p>
+    <w:p>
+      <w:pPr>
+        <w:pStyle w:val="Prrafodelista"/>
+        <w:numPr>
+          <w:ilvl w:val="1"/>
+          <w:numId w:val="1"/>
+        </w:numPr>
+      </w:pPr>
+      <w:r>
+        <w:t>Unas cuantas secciones con imágenes, títulos y descripciones mostrándote viajes, hoteles y localidades con acceso directo a ellos mismos.</w:t>
+      </w:r>
+    </w:p>
+    <w:p>
+      <w:pPr>
+        <w:ind w:left="1080"/>
+      </w:pPr>
+      <w:r>
+        <w:rPr>
+          <w:noProof/>
+        </w:rPr>
+        <w:drawing>
+          <wp:inline distT="0" distB="0" distL="0" distR="0" wp14:anchorId="56E0700D" wp14:editId="7B37827A">
+            <wp:extent cx="4442460" cy="2582206"/>
+            <wp:effectExtent l="133350" t="114300" r="129540" b="161290"/>
+            <wp:docPr id="37" name="Imagen 37"/>
+            <wp:cNvGraphicFramePr>
+              <a:graphicFrameLocks xmlns:a="http://schemas.openxmlformats.org/drawingml/2006/main" noChangeAspect="1"/>
+            </wp:cNvGraphicFramePr>
+            <a:graphic xmlns:a="http://schemas.openxmlformats.org/drawingml/2006/main">
+              <a:graphicData uri="http://schemas.openxmlformats.org/drawingml/2006/picture">
+                <pic:pic xmlns:pic="http://schemas.openxmlformats.org/drawingml/2006/picture">
+                  <pic:nvPicPr>
+                    <pic:cNvPr id="1" name=""/>
+                    <pic:cNvPicPr/>
+                  </pic:nvPicPr>
+                  <pic:blipFill>
+                    <a:blip r:embed="rId36"/>
+                    <a:stretch>
+                      <a:fillRect/>
+                    </a:stretch>
+                  </pic:blipFill>
+                  <pic:spPr>
+                    <a:xfrm>
+                      <a:off x="0" y="0"/>
+                      <a:ext cx="4548959" cy="2644109"/>
+                    </a:xfrm>
+                    <a:prstGeom prst="rect">
+                      <a:avLst/>
+                    </a:prstGeom>
+                    <a:solidFill>
+                      <a:srgbClr val="FFFFFF">
+                        <a:shade val="85000"/>
+                      </a:srgbClr>
+                    </a:solidFill>
+                    <a:ln w="88900" cap="sq" cmpd="sng" algn="ctr">
+                      <a:solidFill>
+                        <a:srgbClr val="FFFFFF"/>
+                      </a:solidFill>
+                      <a:prstDash val="solid"/>
+                      <a:miter lim="800000"/>
+                      <a:headEnd type="none" w="med" len="med"/>
+                      <a:tailEnd type="none" w="med" len="med"/>
+                    </a:ln>
+                    <a:effectLst>
+                      <a:outerShdw blurRad="55000" dist="18000" dir="5400000" algn="tl" rotWithShape="0">
+                        <a:srgbClr val="000000">
+                          <a:alpha val="40000"/>
+                        </a:srgbClr>
+                      </a:outerShdw>
+                    </a:effectLst>
+                    <a:scene3d>
+                      <a:camera prst="orthographicFront"/>
+                      <a:lightRig rig="twoPt" dir="t">
+                        <a:rot lat="0" lon="0" rev="7200000"/>
+                      </a:lightRig>
+                    </a:scene3d>
+                    <a:sp3d>
+                      <a:bevelT w="25400" h="19050"/>
+                      <a:contourClr>
+                        <a:srgbClr val="FFFFFF"/>
+                      </a:contourClr>
+                    </a:sp3d>
+                  </pic:spPr>
+                </pic:pic>
+              </a:graphicData>
+            </a:graphic>
+          </wp:inline>
+        </w:drawing>
+      </w:r>
+    </w:p>
+    <w:p>
+      <w:pPr>
+        <w:pStyle w:val="Prrafodelista"/>
+        <w:numPr>
+          <w:ilvl w:val="1"/>
+          <w:numId w:val="1"/>
+        </w:numPr>
+      </w:pPr>
+      <w:r>
+        <w:t>Un par de secciones orientadas a la opinión del usuario.</w:t>
+      </w:r>
+    </w:p>
+    <w:p>
+      <w:pPr>
+        <w:ind w:left="1080"/>
+      </w:pPr>
+      <w:r>
+        <w:rPr>
+          <w:noProof/>
+        </w:rPr>
+        <w:drawing>
+          <wp:inline distT="0" distB="0" distL="0" distR="0" wp14:anchorId="7D5A88F2" wp14:editId="1544B004">
+            <wp:extent cx="4442460" cy="1128899"/>
+            <wp:effectExtent l="133350" t="114300" r="129540" b="167005"/>
+            <wp:docPr id="39" name="Imagen 39"/>
+            <wp:cNvGraphicFramePr>
+              <a:graphicFrameLocks xmlns:a="http://schemas.openxmlformats.org/drawingml/2006/main" noChangeAspect="1"/>
+            </wp:cNvGraphicFramePr>
+            <a:graphic xmlns:a="http://schemas.openxmlformats.org/drawingml/2006/main">
+              <a:graphicData uri="http://schemas.openxmlformats.org/drawingml/2006/picture">
+                <pic:pic xmlns:pic="http://schemas.openxmlformats.org/drawingml/2006/picture">
+                  <pic:nvPicPr>
+                    <pic:cNvPr id="1" name=""/>
+                    <pic:cNvPicPr/>
+                  </pic:nvPicPr>
+                  <pic:blipFill>
+                    <a:blip r:embed="rId37"/>
+                    <a:stretch>
+                      <a:fillRect/>
+                    </a:stretch>
+                  </pic:blipFill>
+                  <pic:spPr>
+                    <a:xfrm>
+                      <a:off x="0" y="0"/>
+                      <a:ext cx="4457881" cy="1132818"/>
+                    </a:xfrm>
+                    <a:prstGeom prst="rect">
+                      <a:avLst/>
+                    </a:prstGeom>
+                    <a:solidFill>
+                      <a:srgbClr val="FFFFFF">
+                        <a:shade val="85000"/>
+                      </a:srgbClr>
+                    </a:solidFill>
+                    <a:ln w="88900" cap="sq" cmpd="sng" algn="ctr">
+                      <a:solidFill>
+                        <a:srgbClr val="FFFFFF"/>
+                      </a:solidFill>
+                      <a:prstDash val="solid"/>
+                      <a:miter lim="800000"/>
+                      <a:headEnd type="none" w="med" len="med"/>
+                      <a:tailEnd type="none" w="med" len="med"/>
+                    </a:ln>
+                    <a:effectLst>
+                      <a:outerShdw blurRad="55000" dist="18000" dir="5400000" algn="tl" rotWithShape="0">
+                        <a:srgbClr val="000000">
+                          <a:alpha val="40000"/>
+                        </a:srgbClr>
+                      </a:outerShdw>
+                    </a:effectLst>
+                    <a:scene3d>
+                      <a:camera prst="orthographicFront"/>
+                      <a:lightRig rig="twoPt" dir="t">
+                        <a:rot lat="0" lon="0" rev="7200000"/>
+                      </a:lightRig>
+                    </a:scene3d>
+                    <a:sp3d>
+                      <a:bevelT w="25400" h="19050"/>
+                      <a:contourClr>
+                        <a:srgbClr val="FFFFFF"/>
+                      </a:contourClr>
+                    </a:sp3d>
+                  </pic:spPr>
+                </pic:pic>
+              </a:graphicData>
+            </a:graphic>
+          </wp:inline>
+        </w:drawing>
+      </w:r>
+    </w:p>
+    <w:p>
+      <w:pPr>
+        <w:pStyle w:val="Prrafodelista"/>
+        <w:numPr>
+          <w:ilvl w:val="1"/>
+          <w:numId w:val="1"/>
+        </w:numPr>
+      </w:pPr>
+      <w:r>
+        <w:t xml:space="preserve">El </w:t>
+      </w:r>
+      <w:proofErr w:type="spellStart"/>
+      <w:r>
+        <w:t>footer</w:t>
+      </w:r>
+      <w:proofErr w:type="spellEnd"/>
+      <w:r>
+        <w:t xml:space="preserve"> en este caso tiene un formulario para subscribirte a la página como diferencia a las anteriores</w:t>
+      </w:r>
+      <w:r>
+        <w:t>.</w:t>
+      </w:r>
+    </w:p>
+    <w:p>
+      <w:pPr>
+        <w:ind w:left="1080"/>
+      </w:pPr>
+      <w:r>
+        <w:rPr>
+          <w:noProof/>
+        </w:rPr>
+        <w:drawing>
+          <wp:inline distT="0" distB="0" distL="0" distR="0" wp14:anchorId="457CBC9F" wp14:editId="2793821E">
+            <wp:extent cx="4423410" cy="1170305"/>
+            <wp:effectExtent l="133350" t="114300" r="129540" b="163195"/>
+            <wp:docPr id="41" name="Imagen 41"/>
+            <wp:cNvGraphicFramePr>
+              <a:graphicFrameLocks xmlns:a="http://schemas.openxmlformats.org/drawingml/2006/main" noChangeAspect="1"/>
+            </wp:cNvGraphicFramePr>
+            <a:graphic xmlns:a="http://schemas.openxmlformats.org/drawingml/2006/main">
+              <a:graphicData uri="http://schemas.openxmlformats.org/drawingml/2006/picture">
+                <pic:pic xmlns:pic="http://schemas.openxmlformats.org/drawingml/2006/picture">
+                  <pic:nvPicPr>
+                    <pic:cNvPr id="1" name=""/>
+                    <pic:cNvPicPr/>
+                  </pic:nvPicPr>
+                  <pic:blipFill>
+                    <a:blip r:embed="rId38"/>
+                    <a:stretch>
+                      <a:fillRect/>
+                    </a:stretch>
+                  </pic:blipFill>
+                  <pic:spPr>
+                    <a:xfrm>
+                      <a:off x="0" y="0"/>
+                      <a:ext cx="4519849" cy="1195820"/>
+                    </a:xfrm>
+                    <a:prstGeom prst="rect">
+                      <a:avLst/>
+                    </a:prstGeom>
+                    <a:solidFill>
+                      <a:srgbClr val="FFFFFF">
+                        <a:shade val="85000"/>
+                      </a:srgbClr>
+                    </a:solidFill>
+                    <a:ln w="88900" cap="sq" cmpd="sng" algn="ctr">
+                      <a:solidFill>
+                        <a:srgbClr val="FFFFFF"/>
+                      </a:solidFill>
+                      <a:prstDash val="solid"/>
+                      <a:miter lim="800000"/>
+                      <a:headEnd type="none" w="med" len="med"/>
+                      <a:tailEnd type="none" w="med" len="med"/>
+                    </a:ln>
+                    <a:effectLst>
+                      <a:outerShdw blurRad="55000" dist="18000" dir="5400000" algn="tl" rotWithShape="0">
+                        <a:srgbClr val="000000">
+                          <a:alpha val="40000"/>
+                        </a:srgbClr>
+                      </a:outerShdw>
+                    </a:effectLst>
+                    <a:scene3d>
+                      <a:camera prst="orthographicFront"/>
+                      <a:lightRig rig="twoPt" dir="t">
+                        <a:rot lat="0" lon="0" rev="7200000"/>
+                      </a:lightRig>
+                    </a:scene3d>
+                    <a:sp3d>
+                      <a:bevelT w="25400" h="19050"/>
+                      <a:contourClr>
+                        <a:srgbClr val="FFFFFF"/>
+                      </a:contourClr>
+                    </a:sp3d>
+                  </pic:spPr>
+                </pic:pic>
+              </a:graphicData>
+            </a:graphic>
+          </wp:inline>
+        </w:drawing>
       </w:r>
     </w:p>
     <w:p>
@@ -1712,7 +3607,13 @@
           <w:numId w:val="1"/>
         </w:numPr>
       </w:pPr>
-      <w:hyperlink r:id="rId21" w:history="1">
+      <w:r>
+        <w:rPr>
+          <w:rStyle w:val="Hipervnculo"/>
+        </w:rPr>
+        <w:br w:type="page"/>
+      </w:r>
+      <w:hyperlink r:id="rId39" w:history="1">
         <w:r>
           <w:rPr>
             <w:rStyle w:val="Hipervnculo"/>
@@ -1724,16 +3625,21 @@
         <w:t>: Esto es un texto temporal de relleno.</w:t>
       </w:r>
     </w:p>
-    <w:p/>
+    <w:p>
+      <w:r>
+        <w:br w:type="page"/>
+      </w:r>
+    </w:p>
     <w:p>
       <w:pPr>
         <w:pStyle w:val="Ttulo1"/>
       </w:pPr>
-      <w:bookmarkStart w:id="3" w:name="_Toc526174843"/>
-      <w:r>
+      <w:bookmarkStart w:id="4" w:name="_Toc526783983"/>
+      <w:r>
+        <w:lastRenderedPageBreak/>
         <w:t>El usuario es libre y tiene el control</w:t>
       </w:r>
-      <w:bookmarkEnd w:id="3"/>
+      <w:bookmarkEnd w:id="4"/>
     </w:p>
     <w:p>
       <w:r>
@@ -1748,7 +3654,7 @@
           <w:numId w:val="1"/>
         </w:numPr>
       </w:pPr>
-      <w:hyperlink r:id="rId22" w:history="1">
+      <w:hyperlink r:id="rId40" w:history="1">
         <w:r>
           <w:rPr>
             <w:rStyle w:val="Hipervnculo"/>
@@ -1768,7 +3674,7 @@
           <w:numId w:val="1"/>
         </w:numPr>
       </w:pPr>
-      <w:hyperlink r:id="rId23" w:history="1">
+      <w:hyperlink r:id="rId41" w:history="1">
         <w:r>
           <w:rPr>
             <w:rStyle w:val="Hipervnculo"/>
@@ -1788,7 +3694,7 @@
           <w:numId w:val="1"/>
         </w:numPr>
       </w:pPr>
-      <w:hyperlink r:id="rId24" w:history="1">
+      <w:hyperlink r:id="rId42" w:history="1">
         <w:r>
           <w:rPr>
             <w:rStyle w:val="Hipervnculo"/>
@@ -1808,7 +3714,7 @@
           <w:numId w:val="1"/>
         </w:numPr>
       </w:pPr>
-      <w:hyperlink r:id="rId25" w:history="1">
+      <w:hyperlink r:id="rId43" w:history="1">
         <w:r>
           <w:rPr>
             <w:rStyle w:val="Hipervnculo"/>
@@ -1825,12 +3731,11 @@
       <w:pPr>
         <w:pStyle w:val="Ttulo1"/>
       </w:pPr>
-      <w:bookmarkStart w:id="4" w:name="_Toc526174844"/>
-      <w:r>
-        <w:lastRenderedPageBreak/>
+      <w:bookmarkStart w:id="5" w:name="_Toc526783984"/>
+      <w:r>
         <w:t>Consistencia y estándares</w:t>
       </w:r>
-      <w:bookmarkEnd w:id="4"/>
+      <w:bookmarkEnd w:id="5"/>
     </w:p>
     <w:p>
       <w:r>
@@ -1845,7 +3750,7 @@
           <w:numId w:val="1"/>
         </w:numPr>
       </w:pPr>
-      <w:hyperlink r:id="rId26" w:history="1">
+      <w:hyperlink r:id="rId44" w:history="1">
         <w:r>
           <w:rPr>
             <w:rStyle w:val="Hipervnculo"/>
@@ -1865,7 +3770,7 @@
           <w:numId w:val="1"/>
         </w:numPr>
       </w:pPr>
-      <w:hyperlink r:id="rId27" w:history="1">
+      <w:hyperlink r:id="rId45" w:history="1">
         <w:r>
           <w:rPr>
             <w:rStyle w:val="Hipervnculo"/>
@@ -1885,7 +3790,7 @@
           <w:numId w:val="1"/>
         </w:numPr>
       </w:pPr>
-      <w:hyperlink r:id="rId28" w:history="1">
+      <w:hyperlink r:id="rId46" w:history="1">
         <w:r>
           <w:rPr>
             <w:rStyle w:val="Hipervnculo"/>
@@ -1905,7 +3810,7 @@
           <w:numId w:val="1"/>
         </w:numPr>
       </w:pPr>
-      <w:hyperlink r:id="rId29" w:history="1">
+      <w:hyperlink r:id="rId47" w:history="1">
         <w:r>
           <w:rPr>
             <w:rStyle w:val="Hipervnculo"/>
@@ -1926,11 +3831,11 @@
       <w:pPr>
         <w:pStyle w:val="Ttulo1"/>
       </w:pPr>
-      <w:bookmarkStart w:id="5" w:name="_Toc526174845"/>
+      <w:bookmarkStart w:id="6" w:name="_Toc526783985"/>
       <w:r>
         <w:t>Prevención de errores</w:t>
       </w:r>
-      <w:bookmarkEnd w:id="5"/>
+      <w:bookmarkEnd w:id="6"/>
     </w:p>
     <w:p>
       <w:r>
@@ -1945,7 +3850,7 @@
           <w:numId w:val="1"/>
         </w:numPr>
       </w:pPr>
-      <w:hyperlink r:id="rId30" w:history="1">
+      <w:hyperlink r:id="rId48" w:history="1">
         <w:r>
           <w:rPr>
             <w:rStyle w:val="Hipervnculo"/>
@@ -1965,7 +3870,7 @@
           <w:numId w:val="1"/>
         </w:numPr>
       </w:pPr>
-      <w:hyperlink r:id="rId31" w:history="1">
+      <w:hyperlink r:id="rId49" w:history="1">
         <w:r>
           <w:rPr>
             <w:rStyle w:val="Hipervnculo"/>
@@ -1985,7 +3890,7 @@
           <w:numId w:val="1"/>
         </w:numPr>
       </w:pPr>
-      <w:hyperlink r:id="rId32" w:history="1">
+      <w:hyperlink r:id="rId50" w:history="1">
         <w:r>
           <w:rPr>
             <w:rStyle w:val="Hipervnculo"/>
@@ -2005,7 +3910,7 @@
           <w:numId w:val="1"/>
         </w:numPr>
       </w:pPr>
-      <w:hyperlink r:id="rId33" w:history="1">
+      <w:hyperlink r:id="rId51" w:history="1">
         <w:r>
           <w:rPr>
             <w:rStyle w:val="Hipervnculo"/>
@@ -2026,11 +3931,11 @@
       <w:pPr>
         <w:pStyle w:val="Ttulo1"/>
       </w:pPr>
-      <w:bookmarkStart w:id="6" w:name="_Toc526174846"/>
+      <w:bookmarkStart w:id="7" w:name="_Toc526783986"/>
       <w:r>
         <w:t>Mejor reconocer que memorizar</w:t>
       </w:r>
-      <w:bookmarkEnd w:id="6"/>
+      <w:bookmarkEnd w:id="7"/>
     </w:p>
     <w:p>
       <w:r>
@@ -2045,7 +3950,7 @@
           <w:numId w:val="1"/>
         </w:numPr>
       </w:pPr>
-      <w:hyperlink r:id="rId34" w:history="1">
+      <w:hyperlink r:id="rId52" w:history="1">
         <w:r>
           <w:rPr>
             <w:rStyle w:val="Hipervnculo"/>
@@ -2065,7 +3970,7 @@
           <w:numId w:val="1"/>
         </w:numPr>
       </w:pPr>
-      <w:hyperlink r:id="rId35" w:history="1">
+      <w:hyperlink r:id="rId53" w:history="1">
         <w:r>
           <w:rPr>
             <w:rStyle w:val="Hipervnculo"/>
@@ -2085,7 +3990,7 @@
           <w:numId w:val="1"/>
         </w:numPr>
       </w:pPr>
-      <w:hyperlink r:id="rId36" w:history="1">
+      <w:hyperlink r:id="rId54" w:history="1">
         <w:r>
           <w:rPr>
             <w:rStyle w:val="Hipervnculo"/>
@@ -2105,7 +4010,7 @@
           <w:numId w:val="1"/>
         </w:numPr>
       </w:pPr>
-      <w:hyperlink r:id="rId37" w:history="1">
+      <w:hyperlink r:id="rId55" w:history="1">
         <w:r>
           <w:rPr>
             <w:rStyle w:val="Hipervnculo"/>
@@ -2122,11 +4027,11 @@
       <w:pPr>
         <w:pStyle w:val="Ttulo1"/>
       </w:pPr>
-      <w:bookmarkStart w:id="7" w:name="_Toc526174847"/>
+      <w:bookmarkStart w:id="8" w:name="_Toc526783987"/>
       <w:r>
         <w:t>Flexibilidad y eficiencia de uso</w:t>
       </w:r>
-      <w:bookmarkEnd w:id="7"/>
+      <w:bookmarkEnd w:id="8"/>
     </w:p>
     <w:p>
       <w:r>
@@ -2141,7 +4046,7 @@
           <w:numId w:val="1"/>
         </w:numPr>
       </w:pPr>
-      <w:hyperlink r:id="rId38" w:history="1">
+      <w:hyperlink r:id="rId56" w:history="1">
         <w:r>
           <w:rPr>
             <w:rStyle w:val="Hipervnculo"/>
@@ -2161,7 +4066,7 @@
           <w:numId w:val="1"/>
         </w:numPr>
       </w:pPr>
-      <w:hyperlink r:id="rId39" w:history="1">
+      <w:hyperlink r:id="rId57" w:history="1">
         <w:r>
           <w:rPr>
             <w:rStyle w:val="Hipervnculo"/>
@@ -2181,7 +4086,7 @@
           <w:numId w:val="1"/>
         </w:numPr>
       </w:pPr>
-      <w:hyperlink r:id="rId40" w:history="1">
+      <w:hyperlink r:id="rId58" w:history="1">
         <w:r>
           <w:rPr>
             <w:rStyle w:val="Hipervnculo"/>
@@ -2201,7 +4106,7 @@
           <w:numId w:val="1"/>
         </w:numPr>
       </w:pPr>
-      <w:hyperlink r:id="rId41" w:history="1">
+      <w:hyperlink r:id="rId59" w:history="1">
         <w:r>
           <w:rPr>
             <w:rStyle w:val="Hipervnculo"/>
@@ -2218,11 +4123,12 @@
       <w:pPr>
         <w:pStyle w:val="Ttulo1"/>
       </w:pPr>
-      <w:bookmarkStart w:id="8" w:name="_Toc526174848"/>
-      <w:r>
+      <w:bookmarkStart w:id="9" w:name="_Toc526783988"/>
+      <w:r>
+        <w:lastRenderedPageBreak/>
         <w:t>Diseño estético y minimalista</w:t>
       </w:r>
-      <w:bookmarkEnd w:id="8"/>
+      <w:bookmarkEnd w:id="9"/>
     </w:p>
     <w:p>
       <w:r>
@@ -2237,7 +4143,7 @@
           <w:numId w:val="1"/>
         </w:numPr>
       </w:pPr>
-      <w:hyperlink r:id="rId42" w:history="1">
+      <w:hyperlink r:id="rId60" w:history="1">
         <w:r>
           <w:rPr>
             <w:rStyle w:val="Hipervnculo"/>
@@ -2257,7 +4163,7 @@
           <w:numId w:val="1"/>
         </w:numPr>
       </w:pPr>
-      <w:hyperlink r:id="rId43" w:history="1">
+      <w:hyperlink r:id="rId61" w:history="1">
         <w:r>
           <w:rPr>
             <w:rStyle w:val="Hipervnculo"/>
@@ -2277,7 +4183,7 @@
           <w:numId w:val="1"/>
         </w:numPr>
       </w:pPr>
-      <w:hyperlink r:id="rId44" w:history="1">
+      <w:hyperlink r:id="rId62" w:history="1">
         <w:r>
           <w:rPr>
             <w:rStyle w:val="Hipervnculo"/>
@@ -2297,7 +4203,7 @@
           <w:numId w:val="1"/>
         </w:numPr>
       </w:pPr>
-      <w:hyperlink r:id="rId45" w:history="1">
+      <w:hyperlink r:id="rId63" w:history="1">
         <w:r>
           <w:rPr>
             <w:rStyle w:val="Hipervnculo"/>
@@ -2314,12 +4220,11 @@
       <w:pPr>
         <w:pStyle w:val="Ttulo1"/>
       </w:pPr>
-      <w:bookmarkStart w:id="9" w:name="_Toc526174849"/>
-      <w:r>
-        <w:lastRenderedPageBreak/>
+      <w:bookmarkStart w:id="10" w:name="_Toc526783989"/>
+      <w:r>
         <w:t>Ayuda al usuario a reconocer, diagnosticar y recuperarse de los errores</w:t>
       </w:r>
-      <w:bookmarkEnd w:id="9"/>
+      <w:bookmarkEnd w:id="10"/>
     </w:p>
     <w:p>
       <w:r>
@@ -2334,7 +4239,7 @@
           <w:numId w:val="1"/>
         </w:numPr>
       </w:pPr>
-      <w:hyperlink r:id="rId46" w:history="1">
+      <w:hyperlink r:id="rId64" w:history="1">
         <w:r>
           <w:rPr>
             <w:rStyle w:val="Hipervnculo"/>
@@ -2354,7 +4259,7 @@
           <w:numId w:val="1"/>
         </w:numPr>
       </w:pPr>
-      <w:hyperlink r:id="rId47" w:history="1">
+      <w:hyperlink r:id="rId65" w:history="1">
         <w:r>
           <w:rPr>
             <w:rStyle w:val="Hipervnculo"/>
@@ -2374,7 +4279,7 @@
           <w:numId w:val="1"/>
         </w:numPr>
       </w:pPr>
-      <w:hyperlink r:id="rId48" w:history="1">
+      <w:hyperlink r:id="rId66" w:history="1">
         <w:r>
           <w:rPr>
             <w:rStyle w:val="Hipervnculo"/>
@@ -2394,7 +4299,7 @@
           <w:numId w:val="1"/>
         </w:numPr>
       </w:pPr>
-      <w:hyperlink r:id="rId49" w:history="1">
+      <w:hyperlink r:id="rId67" w:history="1">
         <w:r>
           <w:rPr>
             <w:rStyle w:val="Hipervnculo"/>
@@ -2411,11 +4316,11 @@
       <w:pPr>
         <w:pStyle w:val="Ttulo1"/>
       </w:pPr>
-      <w:bookmarkStart w:id="10" w:name="_Toc526174850"/>
+      <w:bookmarkStart w:id="11" w:name="_Toc526783990"/>
       <w:r>
         <w:t>Ayuda y documentación</w:t>
       </w:r>
-      <w:bookmarkEnd w:id="10"/>
+      <w:bookmarkEnd w:id="11"/>
     </w:p>
     <w:p>
       <w:r>
@@ -2430,7 +4335,7 @@
           <w:numId w:val="1"/>
         </w:numPr>
       </w:pPr>
-      <w:hyperlink r:id="rId50" w:history="1">
+      <w:hyperlink r:id="rId68" w:history="1">
         <w:r>
           <w:rPr>
             <w:rStyle w:val="Hipervnculo"/>
@@ -2450,7 +4355,7 @@
           <w:numId w:val="1"/>
         </w:numPr>
       </w:pPr>
-      <w:hyperlink r:id="rId51" w:history="1">
+      <w:hyperlink r:id="rId69" w:history="1">
         <w:r>
           <w:rPr>
             <w:rStyle w:val="Hipervnculo"/>
@@ -2470,7 +4375,7 @@
           <w:numId w:val="1"/>
         </w:numPr>
       </w:pPr>
-      <w:hyperlink r:id="rId52" w:history="1">
+      <w:hyperlink r:id="rId70" w:history="1">
         <w:r>
           <w:rPr>
             <w:rStyle w:val="Hipervnculo"/>
@@ -2490,7 +4395,7 @@
           <w:numId w:val="1"/>
         </w:numPr>
       </w:pPr>
-      <w:hyperlink r:id="rId53" w:history="1">
+      <w:hyperlink r:id="rId71" w:history="1">
         <w:r>
           <w:rPr>
             <w:rStyle w:val="Hipervnculo"/>
@@ -2504,8 +4409,8 @@
     </w:p>
     <w:p/>
     <w:sectPr>
-      <w:headerReference w:type="default" r:id="rId54"/>
-      <w:footerReference w:type="default" r:id="rId55"/>
+      <w:headerReference w:type="default" r:id="rId72"/>
+      <w:footerReference w:type="default" r:id="rId73"/>
       <w:pgSz w:w="11906" w:h="16838"/>
       <w:pgMar w:top="1417" w:right="1701" w:bottom="1417" w:left="1701" w:header="708" w:footer="708" w:gutter="0"/>
       <w:pgNumType w:start="0"/>
@@ -2518,7 +4423,7 @@
 </file>
 
 <file path=word/endnotes.xml><?xml version="1.0" encoding="utf-8"?>
-<w:endnotes xmlns:wpc="http://schemas.microsoft.com/office/word/2010/wordprocessingCanvas" xmlns:cx="http://schemas.microsoft.com/office/drawing/2014/chartex" xmlns:mc="http://schemas.openxmlformats.org/markup-compatibility/2006" xmlns:o="urn:schemas-microsoft-com:office:office" xmlns:r="http://schemas.openxmlformats.org/officeDocument/2006/relationships" xmlns:m="http://schemas.openxmlformats.org/officeDocument/2006/math" xmlns:v="urn:schemas-microsoft-com:vml" xmlns:wp14="http://schemas.microsoft.com/office/word/2010/wordprocessingDrawing" xmlns:wp="http://schemas.openxmlformats.org/drawingml/2006/wordprocessingDrawing" xmlns:w10="urn:schemas-microsoft-com:office:word" xmlns:w="http://schemas.openxmlformats.org/wordprocessingml/2006/main" xmlns:w14="http://schemas.microsoft.com/office/word/2010/wordml" xmlns:w15="http://schemas.microsoft.com/office/word/2012/wordml" xmlns:w16se="http://schemas.microsoft.com/office/word/2015/wordml/symex" xmlns:wpg="http://schemas.microsoft.com/office/word/2010/wordprocessingGroup" xmlns:wpi="http://schemas.microsoft.com/office/word/2010/wordprocessingInk" xmlns:wne="http://schemas.microsoft.com/office/word/2006/wordml" xmlns:wps="http://schemas.microsoft.com/office/word/2010/wordprocessingShape" mc:Ignorable="w14 w15 w16se wp14">
+<w:endnotes xmlns:wpc="http://schemas.microsoft.com/office/word/2010/wordprocessingCanvas" xmlns:cx="http://schemas.microsoft.com/office/drawing/2014/chartex" xmlns:cx1="http://schemas.microsoft.com/office/drawing/2015/9/8/chartex" xmlns:cx2="http://schemas.microsoft.com/office/drawing/2015/10/21/chartex" xmlns:cx3="http://schemas.microsoft.com/office/drawing/2016/5/9/chartex" xmlns:cx4="http://schemas.microsoft.com/office/drawing/2016/5/10/chartex" xmlns:cx5="http://schemas.microsoft.com/office/drawing/2016/5/11/chartex" xmlns:cx6="http://schemas.microsoft.com/office/drawing/2016/5/12/chartex" xmlns:cx7="http://schemas.microsoft.com/office/drawing/2016/5/13/chartex" xmlns:cx8="http://schemas.microsoft.com/office/drawing/2016/5/14/chartex" xmlns:mc="http://schemas.openxmlformats.org/markup-compatibility/2006" xmlns:aink="http://schemas.microsoft.com/office/drawing/2016/ink" xmlns:am3d="http://schemas.microsoft.com/office/drawing/2017/model3d" xmlns:o="urn:schemas-microsoft-com:office:office" xmlns:r="http://schemas.openxmlformats.org/officeDocument/2006/relationships" xmlns:m="http://schemas.openxmlformats.org/officeDocument/2006/math" xmlns:v="urn:schemas-microsoft-com:vml" xmlns:wp14="http://schemas.microsoft.com/office/word/2010/wordprocessingDrawing" xmlns:wp="http://schemas.openxmlformats.org/drawingml/2006/wordprocessingDrawing" xmlns:w10="urn:schemas-microsoft-com:office:word" xmlns:w="http://schemas.openxmlformats.org/wordprocessingml/2006/main" xmlns:w14="http://schemas.microsoft.com/office/word/2010/wordml" xmlns:w15="http://schemas.microsoft.com/office/word/2012/wordml" xmlns:w16cid="http://schemas.microsoft.com/office/word/2016/wordml/cid" xmlns:w16se="http://schemas.microsoft.com/office/word/2015/wordml/symex" xmlns:wpg="http://schemas.microsoft.com/office/word/2010/wordprocessingGroup" xmlns:wpi="http://schemas.microsoft.com/office/word/2010/wordprocessingInk" xmlns:wne="http://schemas.microsoft.com/office/word/2006/wordml" xmlns:wps="http://schemas.microsoft.com/office/word/2010/wordprocessingShape" mc:Ignorable="w14 w15 w16se w16cid wp14">
   <w:endnote w:type="separator" w:id="-1">
     <w:p>
       <w:pPr>
@@ -2543,7 +4448,7 @@
 </file>
 
 <file path=word/footer1.xml><?xml version="1.0" encoding="utf-8"?>
-<w:ftr xmlns:wpc="http://schemas.microsoft.com/office/word/2010/wordprocessingCanvas" xmlns:cx="http://schemas.microsoft.com/office/drawing/2014/chartex" xmlns:mc="http://schemas.openxmlformats.org/markup-compatibility/2006" xmlns:o="urn:schemas-microsoft-com:office:office" xmlns:r="http://schemas.openxmlformats.org/officeDocument/2006/relationships" xmlns:m="http://schemas.openxmlformats.org/officeDocument/2006/math" xmlns:v="urn:schemas-microsoft-com:vml" xmlns:wp14="http://schemas.microsoft.com/office/word/2010/wordprocessingDrawing" xmlns:wp="http://schemas.openxmlformats.org/drawingml/2006/wordprocessingDrawing" xmlns:w10="urn:schemas-microsoft-com:office:word" xmlns:w="http://schemas.openxmlformats.org/wordprocessingml/2006/main" xmlns:w14="http://schemas.microsoft.com/office/word/2010/wordml" xmlns:w15="http://schemas.microsoft.com/office/word/2012/wordml" xmlns:w16se="http://schemas.microsoft.com/office/word/2015/wordml/symex" xmlns:wpg="http://schemas.microsoft.com/office/word/2010/wordprocessingGroup" xmlns:wpi="http://schemas.microsoft.com/office/word/2010/wordprocessingInk" xmlns:wne="http://schemas.microsoft.com/office/word/2006/wordml" xmlns:wps="http://schemas.microsoft.com/office/word/2010/wordprocessingShape" mc:Ignorable="w14 w15 w16se wp14">
+<w:ftr xmlns:wpc="http://schemas.microsoft.com/office/word/2010/wordprocessingCanvas" xmlns:cx="http://schemas.microsoft.com/office/drawing/2014/chartex" xmlns:cx1="http://schemas.microsoft.com/office/drawing/2015/9/8/chartex" xmlns:cx2="http://schemas.microsoft.com/office/drawing/2015/10/21/chartex" xmlns:cx3="http://schemas.microsoft.com/office/drawing/2016/5/9/chartex" xmlns:cx4="http://schemas.microsoft.com/office/drawing/2016/5/10/chartex" xmlns:cx5="http://schemas.microsoft.com/office/drawing/2016/5/11/chartex" xmlns:cx6="http://schemas.microsoft.com/office/drawing/2016/5/12/chartex" xmlns:cx7="http://schemas.microsoft.com/office/drawing/2016/5/13/chartex" xmlns:cx8="http://schemas.microsoft.com/office/drawing/2016/5/14/chartex" xmlns:mc="http://schemas.openxmlformats.org/markup-compatibility/2006" xmlns:aink="http://schemas.microsoft.com/office/drawing/2016/ink" xmlns:am3d="http://schemas.microsoft.com/office/drawing/2017/model3d" xmlns:o="urn:schemas-microsoft-com:office:office" xmlns:r="http://schemas.openxmlformats.org/officeDocument/2006/relationships" xmlns:m="http://schemas.openxmlformats.org/officeDocument/2006/math" xmlns:v="urn:schemas-microsoft-com:vml" xmlns:wp14="http://schemas.microsoft.com/office/word/2010/wordprocessingDrawing" xmlns:wp="http://schemas.openxmlformats.org/drawingml/2006/wordprocessingDrawing" xmlns:w10="urn:schemas-microsoft-com:office:word" xmlns:w="http://schemas.openxmlformats.org/wordprocessingml/2006/main" xmlns:w14="http://schemas.microsoft.com/office/word/2010/wordml" xmlns:w15="http://schemas.microsoft.com/office/word/2012/wordml" xmlns:w16cid="http://schemas.microsoft.com/office/word/2016/wordml/cid" xmlns:w16se="http://schemas.microsoft.com/office/word/2015/wordml/symex" xmlns:wpg="http://schemas.microsoft.com/office/word/2010/wordprocessingGroup" xmlns:wpi="http://schemas.microsoft.com/office/word/2010/wordprocessingInk" xmlns:wne="http://schemas.microsoft.com/office/word/2006/wordml" xmlns:wps="http://schemas.microsoft.com/office/word/2010/wordprocessingShape" mc:Ignorable="w14 w15 w16se w16cid wp14">
   <w:p>
     <w:pPr>
       <w:pStyle w:val="Piedepgina"/>
@@ -2608,7 +4513,7 @@
 </file>
 
 <file path=word/footnotes.xml><?xml version="1.0" encoding="utf-8"?>
-<w:footnotes xmlns:wpc="http://schemas.microsoft.com/office/word/2010/wordprocessingCanvas" xmlns:cx="http://schemas.microsoft.com/office/drawing/2014/chartex" xmlns:mc="http://schemas.openxmlformats.org/markup-compatibility/2006" xmlns:o="urn:schemas-microsoft-com:office:office" xmlns:r="http://schemas.openxmlformats.org/officeDocument/2006/relationships" xmlns:m="http://schemas.openxmlformats.org/officeDocument/2006/math" xmlns:v="urn:schemas-microsoft-com:vml" xmlns:wp14="http://schemas.microsoft.com/office/word/2010/wordprocessingDrawing" xmlns:wp="http://schemas.openxmlformats.org/drawingml/2006/wordprocessingDrawing" xmlns:w10="urn:schemas-microsoft-com:office:word" xmlns:w="http://schemas.openxmlformats.org/wordprocessingml/2006/main" xmlns:w14="http://schemas.microsoft.com/office/word/2010/wordml" xmlns:w15="http://schemas.microsoft.com/office/word/2012/wordml" xmlns:w16se="http://schemas.microsoft.com/office/word/2015/wordml/symex" xmlns:wpg="http://schemas.microsoft.com/office/word/2010/wordprocessingGroup" xmlns:wpi="http://schemas.microsoft.com/office/word/2010/wordprocessingInk" xmlns:wne="http://schemas.microsoft.com/office/word/2006/wordml" xmlns:wps="http://schemas.microsoft.com/office/word/2010/wordprocessingShape" mc:Ignorable="w14 w15 w16se wp14">
+<w:footnotes xmlns:wpc="http://schemas.microsoft.com/office/word/2010/wordprocessingCanvas" xmlns:cx="http://schemas.microsoft.com/office/drawing/2014/chartex" xmlns:cx1="http://schemas.microsoft.com/office/drawing/2015/9/8/chartex" xmlns:cx2="http://schemas.microsoft.com/office/drawing/2015/10/21/chartex" xmlns:cx3="http://schemas.microsoft.com/office/drawing/2016/5/9/chartex" xmlns:cx4="http://schemas.microsoft.com/office/drawing/2016/5/10/chartex" xmlns:cx5="http://schemas.microsoft.com/office/drawing/2016/5/11/chartex" xmlns:cx6="http://schemas.microsoft.com/office/drawing/2016/5/12/chartex" xmlns:cx7="http://schemas.microsoft.com/office/drawing/2016/5/13/chartex" xmlns:cx8="http://schemas.microsoft.com/office/drawing/2016/5/14/chartex" xmlns:mc="http://schemas.openxmlformats.org/markup-compatibility/2006" xmlns:aink="http://schemas.microsoft.com/office/drawing/2016/ink" xmlns:am3d="http://schemas.microsoft.com/office/drawing/2017/model3d" xmlns:o="urn:schemas-microsoft-com:office:office" xmlns:r="http://schemas.openxmlformats.org/officeDocument/2006/relationships" xmlns:m="http://schemas.openxmlformats.org/officeDocument/2006/math" xmlns:v="urn:schemas-microsoft-com:vml" xmlns:wp14="http://schemas.microsoft.com/office/word/2010/wordprocessingDrawing" xmlns:wp="http://schemas.openxmlformats.org/drawingml/2006/wordprocessingDrawing" xmlns:w10="urn:schemas-microsoft-com:office:word" xmlns:w="http://schemas.openxmlformats.org/wordprocessingml/2006/main" xmlns:w14="http://schemas.microsoft.com/office/word/2010/wordml" xmlns:w15="http://schemas.microsoft.com/office/word/2012/wordml" xmlns:w16cid="http://schemas.microsoft.com/office/word/2016/wordml/cid" xmlns:w16se="http://schemas.microsoft.com/office/word/2015/wordml/symex" xmlns:wpg="http://schemas.microsoft.com/office/word/2010/wordprocessingGroup" xmlns:wpi="http://schemas.microsoft.com/office/word/2010/wordprocessingInk" xmlns:wne="http://schemas.microsoft.com/office/word/2006/wordml" xmlns:wps="http://schemas.microsoft.com/office/word/2010/wordprocessingShape" mc:Ignorable="w14 w15 w16se w16cid wp14">
   <w:footnote w:type="separator" w:id="-1">
     <w:p>
       <w:pPr>
@@ -2633,7 +4538,7 @@
 </file>
 
 <file path=word/header1.xml><?xml version="1.0" encoding="utf-8"?>
-<w:hdr xmlns:wpc="http://schemas.microsoft.com/office/word/2010/wordprocessingCanvas" xmlns:cx="http://schemas.microsoft.com/office/drawing/2014/chartex" xmlns:mc="http://schemas.openxmlformats.org/markup-compatibility/2006" xmlns:o="urn:schemas-microsoft-com:office:office" xmlns:r="http://schemas.openxmlformats.org/officeDocument/2006/relationships" xmlns:m="http://schemas.openxmlformats.org/officeDocument/2006/math" xmlns:v="urn:schemas-microsoft-com:vml" xmlns:wp14="http://schemas.microsoft.com/office/word/2010/wordprocessingDrawing" xmlns:wp="http://schemas.openxmlformats.org/drawingml/2006/wordprocessingDrawing" xmlns:w10="urn:schemas-microsoft-com:office:word" xmlns:w="http://schemas.openxmlformats.org/wordprocessingml/2006/main" xmlns:w14="http://schemas.microsoft.com/office/word/2010/wordml" xmlns:w15="http://schemas.microsoft.com/office/word/2012/wordml" xmlns:w16se="http://schemas.microsoft.com/office/word/2015/wordml/symex" xmlns:wpg="http://schemas.microsoft.com/office/word/2010/wordprocessingGroup" xmlns:wpi="http://schemas.microsoft.com/office/word/2010/wordprocessingInk" xmlns:wne="http://schemas.microsoft.com/office/word/2006/wordml" xmlns:wps="http://schemas.microsoft.com/office/word/2010/wordprocessingShape" mc:Ignorable="w14 w15 w16se wp14">
+<w:hdr xmlns:wpc="http://schemas.microsoft.com/office/word/2010/wordprocessingCanvas" xmlns:cx="http://schemas.microsoft.com/office/drawing/2014/chartex" xmlns:cx1="http://schemas.microsoft.com/office/drawing/2015/9/8/chartex" xmlns:cx2="http://schemas.microsoft.com/office/drawing/2015/10/21/chartex" xmlns:cx3="http://schemas.microsoft.com/office/drawing/2016/5/9/chartex" xmlns:cx4="http://schemas.microsoft.com/office/drawing/2016/5/10/chartex" xmlns:cx5="http://schemas.microsoft.com/office/drawing/2016/5/11/chartex" xmlns:cx6="http://schemas.microsoft.com/office/drawing/2016/5/12/chartex" xmlns:cx7="http://schemas.microsoft.com/office/drawing/2016/5/13/chartex" xmlns:cx8="http://schemas.microsoft.com/office/drawing/2016/5/14/chartex" xmlns:mc="http://schemas.openxmlformats.org/markup-compatibility/2006" xmlns:aink="http://schemas.microsoft.com/office/drawing/2016/ink" xmlns:am3d="http://schemas.microsoft.com/office/drawing/2017/model3d" xmlns:o="urn:schemas-microsoft-com:office:office" xmlns:r="http://schemas.openxmlformats.org/officeDocument/2006/relationships" xmlns:m="http://schemas.openxmlformats.org/officeDocument/2006/math" xmlns:v="urn:schemas-microsoft-com:vml" xmlns:wp14="http://schemas.microsoft.com/office/word/2010/wordprocessingDrawing" xmlns:wp="http://schemas.openxmlformats.org/drawingml/2006/wordprocessingDrawing" xmlns:w10="urn:schemas-microsoft-com:office:word" xmlns:w="http://schemas.openxmlformats.org/wordprocessingml/2006/main" xmlns:w14="http://schemas.microsoft.com/office/word/2010/wordml" xmlns:w15="http://schemas.microsoft.com/office/word/2012/wordml" xmlns:w16cid="http://schemas.microsoft.com/office/word/2016/wordml/cid" xmlns:w16se="http://schemas.microsoft.com/office/word/2015/wordml/symex" xmlns:wpg="http://schemas.microsoft.com/office/word/2010/wordprocessingGroup" xmlns:wpi="http://schemas.microsoft.com/office/word/2010/wordprocessingInk" xmlns:wne="http://schemas.microsoft.com/office/word/2006/wordml" xmlns:wps="http://schemas.microsoft.com/office/word/2010/wordprocessingShape" mc:Ignorable="w14 w15 w16se w16cid wp14">
   <w:p>
     <w:pPr>
       <w:pStyle w:val="Encabezado"/>
@@ -2646,7 +4551,7 @@
 </file>
 
 <file path=word/numbering.xml><?xml version="1.0" encoding="utf-8"?>
-<w:numbering xmlns:wpc="http://schemas.microsoft.com/office/word/2010/wordprocessingCanvas" xmlns:cx="http://schemas.microsoft.com/office/drawing/2014/chartex" xmlns:mc="http://schemas.openxmlformats.org/markup-compatibility/2006" xmlns:o="urn:schemas-microsoft-com:office:office" xmlns:r="http://schemas.openxmlformats.org/officeDocument/2006/relationships" xmlns:m="http://schemas.openxmlformats.org/officeDocument/2006/math" xmlns:v="urn:schemas-microsoft-com:vml" xmlns:wp14="http://schemas.microsoft.com/office/word/2010/wordprocessingDrawing" xmlns:wp="http://schemas.openxmlformats.org/drawingml/2006/wordprocessingDrawing" xmlns:w10="urn:schemas-microsoft-com:office:word" xmlns:w="http://schemas.openxmlformats.org/wordprocessingml/2006/main" xmlns:w14="http://schemas.microsoft.com/office/word/2010/wordml" xmlns:w15="http://schemas.microsoft.com/office/word/2012/wordml" xmlns:w16se="http://schemas.microsoft.com/office/word/2015/wordml/symex" xmlns:wpg="http://schemas.microsoft.com/office/word/2010/wordprocessingGroup" xmlns:wpi="http://schemas.microsoft.com/office/word/2010/wordprocessingInk" xmlns:wne="http://schemas.microsoft.com/office/word/2006/wordml" xmlns:wps="http://schemas.microsoft.com/office/word/2010/wordprocessingShape" mc:Ignorable="w14 w15 w16se wp14">
+<w:numbering xmlns:wpc="http://schemas.microsoft.com/office/word/2010/wordprocessingCanvas" xmlns:cx="http://schemas.microsoft.com/office/drawing/2014/chartex" xmlns:cx1="http://schemas.microsoft.com/office/drawing/2015/9/8/chartex" xmlns:cx2="http://schemas.microsoft.com/office/drawing/2015/10/21/chartex" xmlns:cx3="http://schemas.microsoft.com/office/drawing/2016/5/9/chartex" xmlns:cx4="http://schemas.microsoft.com/office/drawing/2016/5/10/chartex" xmlns:cx5="http://schemas.microsoft.com/office/drawing/2016/5/11/chartex" xmlns:cx6="http://schemas.microsoft.com/office/drawing/2016/5/12/chartex" xmlns:cx7="http://schemas.microsoft.com/office/drawing/2016/5/13/chartex" xmlns:cx8="http://schemas.microsoft.com/office/drawing/2016/5/14/chartex" xmlns:mc="http://schemas.openxmlformats.org/markup-compatibility/2006" xmlns:aink="http://schemas.microsoft.com/office/drawing/2016/ink" xmlns:am3d="http://schemas.microsoft.com/office/drawing/2017/model3d" xmlns:o="urn:schemas-microsoft-com:office:office" xmlns:r="http://schemas.openxmlformats.org/officeDocument/2006/relationships" xmlns:m="http://schemas.openxmlformats.org/officeDocument/2006/math" xmlns:v="urn:schemas-microsoft-com:vml" xmlns:wp14="http://schemas.microsoft.com/office/word/2010/wordprocessingDrawing" xmlns:wp="http://schemas.openxmlformats.org/drawingml/2006/wordprocessingDrawing" xmlns:w10="urn:schemas-microsoft-com:office:word" xmlns:w="http://schemas.openxmlformats.org/wordprocessingml/2006/main" xmlns:w14="http://schemas.microsoft.com/office/word/2010/wordml" xmlns:w15="http://schemas.microsoft.com/office/word/2012/wordml" xmlns:w16cid="http://schemas.microsoft.com/office/word/2016/wordml/cid" xmlns:w16se="http://schemas.microsoft.com/office/word/2015/wordml/symex" xmlns:wpg="http://schemas.microsoft.com/office/word/2010/wordprocessingGroup" xmlns:wpi="http://schemas.microsoft.com/office/word/2010/wordprocessingInk" xmlns:wne="http://schemas.microsoft.com/office/word/2006/wordml" xmlns:wps="http://schemas.microsoft.com/office/word/2010/wordprocessingShape" mc:Ignorable="w14 w15 w16se w16cid wp14">
   <w:abstractNum w:abstractNumId="0" w15:restartNumberingAfterBreak="0">
     <w:nsid w:val="5C8702F0"/>
     <w:multiLevelType w:val="hybridMultilevel"/>
@@ -2767,7 +4672,7 @@
 </file>
 
 <file path=word/styles.xml><?xml version="1.0" encoding="utf-8"?>
-<w:styles xmlns:mc="http://schemas.openxmlformats.org/markup-compatibility/2006" xmlns:r="http://schemas.openxmlformats.org/officeDocument/2006/relationships" xmlns:w="http://schemas.openxmlformats.org/wordprocessingml/2006/main" xmlns:w14="http://schemas.microsoft.com/office/word/2010/wordml" xmlns:w15="http://schemas.microsoft.com/office/word/2012/wordml" xmlns:w16se="http://schemas.microsoft.com/office/word/2015/wordml/symex" mc:Ignorable="w14 w15 w16se">
+<w:styles xmlns:mc="http://schemas.openxmlformats.org/markup-compatibility/2006" xmlns:r="http://schemas.openxmlformats.org/officeDocument/2006/relationships" xmlns:w="http://schemas.openxmlformats.org/wordprocessingml/2006/main" xmlns:w14="http://schemas.microsoft.com/office/word/2010/wordml" xmlns:w15="http://schemas.microsoft.com/office/word/2012/wordml" xmlns:w16cid="http://schemas.microsoft.com/office/word/2016/wordml/cid" xmlns:w16se="http://schemas.microsoft.com/office/word/2015/wordml/symex" mc:Ignorable="w14 w15 w16se w16cid">
   <w:docDefaults>
     <w:rPrDefault>
       <w:rPr>
@@ -2783,7 +4688,7 @@
       </w:pPr>
     </w:pPrDefault>
   </w:docDefaults>
-  <w:latentStyles w:defLockedState="0" w:defUIPriority="99" w:defSemiHidden="0" w:defUnhideWhenUsed="0" w:defQFormat="0" w:count="371">
+  <w:latentStyles w:defLockedState="0" w:defUIPriority="99" w:defSemiHidden="0" w:defUnhideWhenUsed="0" w:defQFormat="0" w:count="375">
     <w:lsdException w:name="Normal" w:uiPriority="0" w:qFormat="1"/>
     <w:lsdException w:name="heading 1" w:uiPriority="9" w:qFormat="1"/>
     <w:lsdException w:name="heading 2" w:semiHidden="1" w:uiPriority="9" w:unhideWhenUsed="1" w:qFormat="1"/>
@@ -2889,7 +4794,6 @@
     <w:lsdException w:name="HTML Sample" w:semiHidden="1" w:unhideWhenUsed="1"/>
     <w:lsdException w:name="HTML Typewriter" w:semiHidden="1" w:unhideWhenUsed="1"/>
     <w:lsdException w:name="HTML Variable" w:semiHidden="1" w:unhideWhenUsed="1"/>
-    <w:lsdException w:name="Normal Table" w:semiHidden="1" w:unhideWhenUsed="1"/>
     <w:lsdException w:name="annotation subject" w:semiHidden="1" w:unhideWhenUsed="1"/>
     <w:lsdException w:name="No List" w:semiHidden="1" w:unhideWhenUsed="1"/>
     <w:lsdException w:name="Outline List 1" w:semiHidden="1" w:unhideWhenUsed="1"/>
@@ -2933,10 +4837,8 @@
     <w:lsdException w:name="Table Elegant" w:semiHidden="1" w:unhideWhenUsed="1"/>
     <w:lsdException w:name="Table Professional" w:semiHidden="1" w:unhideWhenUsed="1"/>
     <w:lsdException w:name="Table Subtle 1" w:semiHidden="1" w:unhideWhenUsed="1"/>
-    <w:lsdException w:name="Table Subtle 2" w:semiHidden="1" w:unhideWhenUsed="1"/>
     <w:lsdException w:name="Table Web 1" w:semiHidden="1" w:unhideWhenUsed="1"/>
     <w:lsdException w:name="Table Web 2" w:semiHidden="1" w:unhideWhenUsed="1"/>
-    <w:lsdException w:name="Table Web 3" w:semiHidden="1" w:unhideWhenUsed="1"/>
     <w:lsdException w:name="Balloon Text" w:semiHidden="1" w:unhideWhenUsed="1"/>
     <w:lsdException w:name="Table Grid" w:uiPriority="39"/>
     <w:lsdException w:name="Table Theme" w:semiHidden="1" w:unhideWhenUsed="1"/>
@@ -3155,6 +5057,10 @@
     <w:lsdException w:name="List Table 5 Dark Accent 6" w:uiPriority="50"/>
     <w:lsdException w:name="List Table 6 Colorful Accent 6" w:uiPriority="51"/>
     <w:lsdException w:name="List Table 7 Colorful Accent 6" w:uiPriority="52"/>
+    <w:lsdException w:name="Mention" w:semiHidden="1" w:unhideWhenUsed="1"/>
+    <w:lsdException w:name="Smart Hyperlink" w:semiHidden="1" w:unhideWhenUsed="1"/>
+    <w:lsdException w:name="Hashtag" w:semiHidden="1" w:unhideWhenUsed="1"/>
+    <w:lsdException w:name="Unresolved Mention" w:semiHidden="1" w:unhideWhenUsed="1"/>
   </w:latentStyles>
   <w:style w:type="paragraph" w:default="1" w:styleId="Normal">
     <w:name w:val="Normal"/>
@@ -3349,6 +5255,30 @@
       <w:ind w:left="720"/>
       <w:contextualSpacing/>
     </w:pPr>
+  </w:style>
+  <w:style w:type="character" w:styleId="Hipervnculovisitado">
+    <w:name w:val="FollowedHyperlink"/>
+    <w:basedOn w:val="Fuentedeprrafopredeter"/>
+    <w:uiPriority w:val="99"/>
+    <w:semiHidden/>
+    <w:unhideWhenUsed/>
+    <w:rsid w:val="00B319B2"/>
+    <w:rPr>
+      <w:color w:val="954F72" w:themeColor="followedHyperlink"/>
+      <w:u w:val="single"/>
+    </w:rPr>
+  </w:style>
+  <w:style w:type="character" w:styleId="Mencinsinresolver">
+    <w:name w:val="Unresolved Mention"/>
+    <w:basedOn w:val="Fuentedeprrafopredeter"/>
+    <w:uiPriority w:val="99"/>
+    <w:semiHidden/>
+    <w:unhideWhenUsed/>
+    <w:rsid w:val="00BF5E72"/>
+    <w:rPr>
+      <w:color w:val="605E5C"/>
+      <w:shd w:val="clear" w:color="auto" w:fill="E1DFDD"/>
+    </w:rPr>
   </w:style>
 </w:styles>
 </file>
@@ -3619,7 +5549,7 @@
 </file>
 
 <file path=customXml/itemProps1.xml><?xml version="1.0" encoding="utf-8"?>
-<ds:datastoreItem xmlns:ds="http://schemas.openxmlformats.org/officeDocument/2006/customXml" ds:itemID="{6542D048-BE00-46D7-9F40-6643F228D27D}">
+<ds:datastoreItem xmlns:ds="http://schemas.openxmlformats.org/officeDocument/2006/customXml" ds:itemID="{07495D13-5D23-45AE-B51D-ADC7C22FFAF5}">
   <ds:schemaRefs>
     <ds:schemaRef ds:uri="http://schemas.openxmlformats.org/officeDocument/2006/bibliography"/>
   </ds:schemaRefs>

</xml_diff>